<commit_message>
já só falta por os requisitos
</commit_message>
<xml_diff>
--- a/Aula 05/requirements-rascunho.docx
+++ b/Aula 05/requirements-rascunho.docx
@@ -607,14 +607,28 @@
         <w:rPr>
           <w:lang w:val="pt-PT"/>
         </w:rPr>
-        <w:t xml:space="preserve">Depois do exame, a filha do Sr Antunes pensou que seria interessante o pai aprender técnicas para jogar cartas pela Internet, com esperança de que começasse a ganhar aos amigos e ficar mais satisfeito, e porque sabia que o pai já devia ter-se ambientado a navegar pelo computador. Inscreveu-o numa plataforma de aprendizagem online, no curso de jogos de cartas. Inicialmente, o Sr Antunes sentiu-se </w:t>
+        <w:t xml:space="preserve">A filha do Sr. Antunes pensou que seria interessante o pai aprender técnicas para jogar cartas, com a esperança de que começasse a ganhar aos amigos e fica-se mais </w:t>
+      </w:r>
+      <w:proofErr w:type="gramStart"/>
+      <w:r>
+        <w:rPr>
+          <w:lang w:val="pt-PT"/>
+        </w:rPr>
+        <w:t>satisfeito,  pensou</w:t>
+      </w:r>
+      <w:proofErr w:type="gramEnd"/>
+      <w:r>
+        <w:rPr>
+          <w:lang w:val="pt-PT"/>
+        </w:rPr>
+        <w:t xml:space="preserve"> em aulas pela internet, pois sabia que o pai já devia ter-se ambientado a navegar pelo computador, depois do exame de código que fez. Inscreveu-o numa plataforma de aprendizagem online, no curso de jogos de cartas. </w:t>
       </w:r>
       <w:r>
         <w:rPr>
           <w:lang w:val="pt-PT"/>
         </w:rPr>
         <w:lastRenderedPageBreak/>
-        <w:t>confuso, assustado e sem vontade de usar a plataforma, por ter sempre que fazer o login. Decidiu falar sobre essa dificuldade com a filha, que lhe ligou o login automático. Depois disto, o Sr Antunes começou a ficar mais interessado pela plataforma, mas continuava a ter dificuldades a ler as letras pequenas do resumo que o professor deixava na página. Novamente, a sua filha ajudou-o, apontando uma função que permite regular o tamanho das letras. Desta forma, o Sr Antunes passou a conseguir ver os resumos disponíveis na página e utilizar a plataforma normalmente, mas apenas no computador da sua filha, pois só lá é que está definido o login automático. O que acontece quando a filha lhe oferecer um tablet no Natal e o Sr Antunes não souber aceder à plataforma?</w:t>
+        <w:t>Inicialmente, o Sr. Antunes sentiu-se confuso, assustado e sem vontade de usar a plataforma, por esta pedir sempre para se identificar através do login. Decidiu falar sobre essa dificuldade com a filha, que lhe ligou o login automático. Depois disto, o Sr. Antunes começou a ficar mais interessado pela plataforma, mas continuava a ter dificuldades a ler as letras pequenas do resumo que o professor deixava na página, pois queria consultá-lo para rever as técnicas que foram ensinadas na aula. Novamente, a sua filha ajudou-o, apontando uma função que permite regular o tamanho das letras, junto da área dos resumos. Desta forma, o Sr. Antunes passou a conseguir ver os resumos disponíveis na página e utilizar a plataforma normalmente. Ainda assim o Sr. Antunes liga muitas vezes à sua filha para tirar dúvidas em relação à manipulação da interface da plataforma, com “medo de errar” ou “estragar o computador”.</w:t>
       </w:r>
     </w:p>
     <w:p>
@@ -762,6 +776,153 @@
           <w:lang w:val="pt-PT"/>
         </w:rPr>
         <w:t>.</w:t>
+      </w:r>
+    </w:p>
+    <w:p>
+      <w:pPr>
+        <w:rPr>
+          <w:lang w:val="pt-PT"/>
+        </w:rPr>
+      </w:pPr>
+      <w:r>
+        <w:rPr>
+          <w:lang w:val="pt-PT"/>
+        </w:rPr>
+        <w:t xml:space="preserve">&gt;&gt; chat tem </w:t>
+      </w:r>
+      <w:r>
+        <w:rPr>
+          <w:lang w:val="pt-PT"/>
+        </w:rPr>
+        <w:t>de</w:t>
+      </w:r>
+      <w:r>
+        <w:rPr>
+          <w:lang w:val="pt-PT"/>
+        </w:rPr>
+        <w:t xml:space="preserve"> </w:t>
+      </w:r>
+      <w:r>
+        <w:rPr>
+          <w:lang w:val="pt-PT"/>
+        </w:rPr>
+        <w:t xml:space="preserve">ter </w:t>
+      </w:r>
+      <w:proofErr w:type="spellStart"/>
+      <w:r>
+        <w:rPr>
+          <w:lang w:val="pt-PT"/>
+        </w:rPr>
+        <w:t>aspecto</w:t>
+      </w:r>
+      <w:proofErr w:type="spellEnd"/>
+      <w:r>
+        <w:rPr>
+          <w:lang w:val="pt-PT"/>
+        </w:rPr>
+        <w:t xml:space="preserve"> </w:t>
+      </w:r>
+      <w:r>
+        <w:rPr>
+          <w:lang w:val="pt-PT"/>
+        </w:rPr>
+        <w:t>familiar</w:t>
+      </w:r>
+    </w:p>
+    <w:p>
+      <w:pPr>
+        <w:rPr>
+          <w:lang w:val="pt-PT"/>
+        </w:rPr>
+      </w:pPr>
+      <w:r>
+        <w:rPr>
+          <w:lang w:val="pt-PT"/>
+        </w:rPr>
+        <w:t>&gt;&gt;</w:t>
+      </w:r>
+      <w:r>
+        <w:rPr>
+          <w:lang w:val="pt-PT"/>
+        </w:rPr>
+        <w:t xml:space="preserve"> </w:t>
+      </w:r>
+    </w:p>
+    <w:p>
+      <w:pPr>
+        <w:rPr>
+          <w:b/>
+          <w:lang w:val="pt-PT"/>
+        </w:rPr>
+      </w:pPr>
+      <w:r>
+        <w:rPr>
+          <w:b/>
+          <w:lang w:val="pt-PT"/>
+        </w:rPr>
+        <w:t>3</w:t>
+      </w:r>
+    </w:p>
+    <w:p>
+      <w:pPr>
+        <w:rPr>
+          <w:lang w:val="pt-PT"/>
+        </w:rPr>
+      </w:pPr>
+      <w:r>
+        <w:rPr>
+          <w:lang w:val="pt-PT"/>
+        </w:rPr>
+        <w:t xml:space="preserve">O Sr. João faz uma pesquisa e rapidamente encontra uma plataforma de aprendizagem, que explora, e verifica que oferece um curso de alemão. Embora tenha alguma experiência a fazer compras online, utiliza a janela de chat do ecrã inicial para averiguar a legitimidade da plataforma, quanto à informação de pagamento que deve inserir. Depois de satisfeito, vai ainda explorar outro problema: visto ter pouca disponibilidade para um curso intensivo, não lhe interessa aprender apenas algumas palavras numa sessão e depois não poder revê-las caso só volte na semana seguinte. Desta forma consulta a página principal do curso e verifica que o professor tem uma área onde coloca resumos. Satisfeito com o que </w:t>
+      </w:r>
+      <w:r>
+        <w:rPr>
+          <w:lang w:val="pt-PT"/>
+        </w:rPr>
+        <w:lastRenderedPageBreak/>
+        <w:t xml:space="preserve">vê verifica ainda que a página apresenta um vídeo introdutório com a explicação de como irá decorrer o curso e o material que o professor irá disponibilizar. Inteiramente convencido, </w:t>
+      </w:r>
+      <w:proofErr w:type="spellStart"/>
+      <w:r>
+        <w:rPr>
+          <w:lang w:val="pt-PT"/>
+        </w:rPr>
+        <w:t>efectua</w:t>
+      </w:r>
+      <w:proofErr w:type="spellEnd"/>
+      <w:r>
+        <w:rPr>
+          <w:lang w:val="pt-PT"/>
+        </w:rPr>
+        <w:t xml:space="preserve"> o pagamento do curso. A plataforma, antes do pagamento pede para o Sr. João que se registe, e tal como está habituado, procede ao preenchimento do formulário de inscrição. Depois de preenchido o registo aparece a plataforma de pagamento, escolhe a opção de cartão de crédito, insere os dados e </w:t>
+      </w:r>
+      <w:proofErr w:type="spellStart"/>
+      <w:r>
+        <w:rPr>
+          <w:lang w:val="pt-PT"/>
+        </w:rPr>
+        <w:t>efectua</w:t>
+      </w:r>
+      <w:proofErr w:type="spellEnd"/>
+      <w:r>
+        <w:rPr>
+          <w:lang w:val="pt-PT"/>
+        </w:rPr>
+        <w:t xml:space="preserve"> o pagamento. </w:t>
+      </w:r>
+      <w:proofErr w:type="gramStart"/>
+      <w:r>
+        <w:rPr>
+          <w:lang w:val="pt-PT"/>
+        </w:rPr>
+        <w:t>Depois deste passos</w:t>
+      </w:r>
+      <w:proofErr w:type="gramEnd"/>
+      <w:r>
+        <w:rPr>
+          <w:lang w:val="pt-PT"/>
+        </w:rPr>
+        <w:t xml:space="preserve"> o Sr. João volta para a página do curso em que se inscreveu e vê que todos os conteúdos do curso estão já disponíveis. É então que inicia o seu curso, começando por visualizar o vídeo da lição nº1, presente na lista de vídeos das aulas.</w:t>
       </w:r>
     </w:p>
     <w:p>
@@ -772,122 +933,6 @@
       </w:pPr>
       <w:bookmarkStart w:id="1" w:name="_GoBack"/>
       <w:bookmarkEnd w:id="1"/>
-      <w:r>
-        <w:rPr>
-          <w:lang w:val="pt-PT"/>
-        </w:rPr>
-        <w:t xml:space="preserve">&gt;&gt; chat tem </w:t>
-      </w:r>
-      <w:r>
-        <w:rPr>
-          <w:lang w:val="pt-PT"/>
-        </w:rPr>
-        <w:t>de</w:t>
-      </w:r>
-      <w:r>
-        <w:rPr>
-          <w:lang w:val="pt-PT"/>
-        </w:rPr>
-        <w:t xml:space="preserve"> </w:t>
-      </w:r>
-      <w:r>
-        <w:rPr>
-          <w:lang w:val="pt-PT"/>
-        </w:rPr>
-        <w:t xml:space="preserve">ter </w:t>
-      </w:r>
-      <w:proofErr w:type="spellStart"/>
-      <w:r>
-        <w:rPr>
-          <w:lang w:val="pt-PT"/>
-        </w:rPr>
-        <w:t>aspecto</w:t>
-      </w:r>
-      <w:proofErr w:type="spellEnd"/>
-      <w:r>
-        <w:rPr>
-          <w:lang w:val="pt-PT"/>
-        </w:rPr>
-        <w:t xml:space="preserve"> </w:t>
-      </w:r>
-      <w:r>
-        <w:rPr>
-          <w:lang w:val="pt-PT"/>
-        </w:rPr>
-        <w:t>familiar</w:t>
-      </w:r>
-    </w:p>
-    <w:p>
-      <w:pPr>
-        <w:rPr>
-          <w:lang w:val="pt-PT"/>
-        </w:rPr>
-      </w:pPr>
-      <w:r>
-        <w:rPr>
-          <w:lang w:val="pt-PT"/>
-        </w:rPr>
-        <w:t>&gt;&gt;</w:t>
-      </w:r>
-      <w:r>
-        <w:rPr>
-          <w:lang w:val="pt-PT"/>
-        </w:rPr>
-        <w:t xml:space="preserve"> </w:t>
-      </w:r>
-    </w:p>
-    <w:p>
-      <w:pPr>
-        <w:rPr>
-          <w:b/>
-          <w:lang w:val="pt-PT"/>
-        </w:rPr>
-      </w:pPr>
-      <w:r>
-        <w:rPr>
-          <w:b/>
-          <w:lang w:val="pt-PT"/>
-        </w:rPr>
-        <w:t>3</w:t>
-      </w:r>
-    </w:p>
-    <w:p>
-      <w:pPr>
-        <w:rPr>
-          <w:lang w:val="pt-PT"/>
-        </w:rPr>
-      </w:pPr>
-      <w:r>
-        <w:rPr>
-          <w:lang w:val="pt-PT"/>
-        </w:rPr>
-        <w:t>O Sr João pesquisa e encontra uma plataforma de aprendizagem</w:t>
-      </w:r>
-      <w:r>
-        <w:rPr>
-          <w:lang w:val="pt-PT"/>
-        </w:rPr>
-        <w:t xml:space="preserve">, que explora e verifica que oferece um curso de alemão. Embora tenha alguma experiência a fazer compras online, utiliza a janela de chat do ecrã inicial para averiguar a legitimidade da plataforma, quando à informação de pagamento que inserir. Depois de satisfeito, vai abordar outro problema: visto ter pouca disponibilidade para um curso intensivo, não lhe interessa aprender apenas algumas palavras numa sessão e depois não poder revê-las caso só volte na semana seguinte. Ao ver que </w:t>
-      </w:r>
-      <w:r>
-        <w:rPr>
-          <w:lang w:val="pt-PT"/>
-        </w:rPr>
-        <w:t>aulas anteriores e correspondentes resumos estão disponíveis, o Sr João já se sente mais interessado neste curso da plataforma</w:t>
-      </w:r>
-      <w:r>
-        <w:rPr>
-          <w:lang w:val="pt-PT"/>
-        </w:rPr>
-        <w:t>.</w:t>
-      </w:r>
-    </w:p>
-    <w:p>
-      <w:pPr>
-        <w:rPr>
-          <w:lang w:val="pt-PT"/>
-        </w:rPr>
-      </w:pPr>
       <w:r>
         <w:rPr>
           <w:lang w:val="pt-PT"/>

</xml_diff>

<commit_message>
requisitos no ficheiro doc + bug fixes
</commit_message>
<xml_diff>
--- a/Aula 05/requirements-rascunho.docx
+++ b/Aula 05/requirements-rascunho.docx
@@ -12,6 +12,8 @@
           <w:lang w:val="pt-PT"/>
         </w:rPr>
       </w:pPr>
+      <w:bookmarkStart w:id="0" w:name="_GoBack"/>
+      <w:bookmarkEnd w:id="0"/>
       <w:r>
         <w:rPr>
           <w:b/>
@@ -53,8 +55,8 @@
           <w:lang w:val="pt-PT"/>
         </w:rPr>
       </w:pPr>
-      <w:bookmarkStart w:id="0" w:name="__DdeLink__1_1610893477"/>
-      <w:bookmarkEnd w:id="0"/>
+      <w:bookmarkStart w:id="1" w:name="__DdeLink__1_1610893477"/>
+      <w:bookmarkEnd w:id="1"/>
       <w:r>
         <w:rPr>
           <w:lang w:val="pt-PT"/>
@@ -537,12 +539,6 @@
           <w:lang w:val="pt-PT"/>
         </w:rPr>
       </w:pPr>
-      <w:r>
-        <w:rPr>
-          <w:lang w:val="pt-PT"/>
-        </w:rPr>
-        <w:t>&gt;&gt; auto login</w:t>
-      </w:r>
     </w:p>
     <w:p>
       <w:pPr>
@@ -624,61 +620,6 @@
           <w:lang w:val="pt-PT"/>
         </w:rPr>
       </w:pPr>
-      <w:r>
-        <w:rPr>
-          <w:lang w:val="pt-PT"/>
-        </w:rPr>
-        <w:t xml:space="preserve">&gt;&gt; chat tem </w:t>
-      </w:r>
-      <w:r>
-        <w:rPr>
-          <w:lang w:val="pt-PT"/>
-        </w:rPr>
-        <w:t>de</w:t>
-      </w:r>
-      <w:r>
-        <w:rPr>
-          <w:lang w:val="pt-PT"/>
-        </w:rPr>
-        <w:t xml:space="preserve"> </w:t>
-      </w:r>
-      <w:r>
-        <w:rPr>
-          <w:lang w:val="pt-PT"/>
-        </w:rPr>
-        <w:t xml:space="preserve">ter </w:t>
-      </w:r>
-      <w:r>
-        <w:rPr>
-          <w:lang w:val="pt-PT"/>
-        </w:rPr>
-        <w:t xml:space="preserve">aspecto </w:t>
-      </w:r>
-      <w:r>
-        <w:rPr>
-          <w:lang w:val="pt-PT"/>
-        </w:rPr>
-        <w:t>familiar</w:t>
-      </w:r>
-    </w:p>
-    <w:p>
-      <w:pPr>
-        <w:rPr>
-          <w:lang w:val="pt-PT"/>
-        </w:rPr>
-      </w:pPr>
-      <w:r>
-        <w:rPr>
-          <w:lang w:val="pt-PT"/>
-        </w:rPr>
-        <w:t>&gt;&gt;</w:t>
-      </w:r>
-      <w:r>
-        <w:rPr>
-          <w:lang w:val="pt-PT"/>
-        </w:rPr>
-        <w:t xml:space="preserve"> </w:t>
-      </w:r>
     </w:p>
     <w:p>
       <w:pPr>
@@ -705,14 +646,14 @@
         <w:rPr>
           <w:lang w:val="pt-PT"/>
         </w:rPr>
-        <w:t xml:space="preserve">O Sr. João faz uma pesquisa e rapidamente encontra uma plataforma de aprendizagem, que explora, e verifica que oferece um curso de alemão. Embora tenha alguma experiência a fazer compras online, utiliza a janela de chat do ecrã inicial para averiguar a legitimidade da plataforma, quanto à informação de pagamento que deve inserir. Depois de satisfeito, vai ainda explorar outro problema: visto ter pouca disponibilidade para um curso intensivo, não lhe interessa aprender apenas algumas palavras numa sessão e depois não poder revê-las caso só volte na semana seguinte. Desta forma consulta a página principal do curso e verifica que o professor tem uma área onde coloca resumos. Satisfeito com o que </w:t>
+        <w:t xml:space="preserve">O Sr. João faz uma pesquisa e rapidamente encontra uma plataforma de aprendizagem, que explora, e verifica que oferece um curso de alemão. Embora tenha alguma experiência a fazer compras online, utiliza a janela de chat do ecrã inicial para averiguar a legitimidade da plataforma, quanto à informação de pagamento que deve inserir. Depois de satisfeito, vai ainda explorar outro problema: visto ter pouca disponibilidade para um curso intensivo, não lhe interessa aprender apenas algumas palavras numa sessão e depois não poder revê-las caso só volte na semana seguinte. Desta forma consulta a página principal do curso e verifica que o professor tem uma área onde coloca resumos. Satisfeito com o que vê verifica ainda que a página apresenta um vídeo introdutório com a explicação de como irá decorrer o </w:t>
       </w:r>
       <w:r>
         <w:rPr>
           <w:lang w:val="pt-PT"/>
         </w:rPr>
         <w:lastRenderedPageBreak/>
-        <w:t>vê verifica ainda que a página apresenta um vídeo introdutório com a explicação de como irá decorrer o curso e o material que o professor irá disponibilizar. Inteiramente convencido, efectua o pagamento do curso. A plataforma, antes do pagamento</w:t>
+        <w:t>curso e o material que o professor irá disponibilizar. Inteiramente convencido, efectua o pagamento do curso. A plataforma, antes do pagamento</w:t>
       </w:r>
       <w:r>
         <w:rPr>
@@ -724,36 +665,8 @@
         <w:rPr>
           <w:lang w:val="pt-PT"/>
         </w:rPr>
-        <w:t xml:space="preserve"> pede para o Sr. João que se registe, e tal como está habituado, procede ao preenchimento do formulário de inscrição. Depois de preenchido o registo aparece a plataforma de pagamento, escolhe a opção de cartão de crédito, insere os dados e efectua o pagamento. Depois deste passos o Sr. João volta para a página do curso em que se inscreveu e vê que todos os conteúdos do curso estão já disponíveis. É então que i</w:t>
-      </w:r>
-      <w:bookmarkStart w:id="1" w:name="_GoBack"/>
-      <w:bookmarkEnd w:id="1"/>
-      <w:r>
-        <w:rPr>
-          <w:lang w:val="pt-PT"/>
-        </w:rPr>
-        <w:t>nicia o seu curso, começando por visualizar o vídeo da lição nº1, presente na lista de vídeos das aulas.</w:t>
-      </w:r>
-    </w:p>
-    <w:p>
-      <w:pPr>
-        <w:rPr>
-          <w:lang w:val="pt-PT"/>
-        </w:rPr>
-      </w:pPr>
-      <w:r>
-        <w:rPr>
-          <w:lang w:val="pt-PT"/>
-        </w:rPr>
-        <w:t>&gt;&gt; dados de pagamento armazenados de forma segura</w:t>
-      </w:r>
-    </w:p>
-    <w:p>
-      <w:pPr>
-        <w:rPr>
-          <w:lang w:val="pt-PT"/>
-        </w:rPr>
-      </w:pPr>
+        <w:t xml:space="preserve"> pede para o Sr. João que se registe, e tal como está habituado, procede ao preenchimento do formulário de inscrição. Depois de preenchido o registo aparece a plataforma de pagamento, escolhe a opção de cartão de crédito, insere os dados e efectua o pagamento. Depois deste passos o Sr. João volta para a página do curso em que se inscreveu e vê que todos os conteúdos do curso estão já disponíveis. É então que inicia o seu curso, começando por visualizar o vídeo da lição nº1, presente na lista de vídeos das aulas.</w:t>
+      </w:r>
     </w:p>
     <w:p>
       <w:pPr>
@@ -786,13 +699,6 @@
     <w:p>
       <w:pPr>
         <w:rPr>
-          <w:lang w:val="pt-PT"/>
-        </w:rPr>
-      </w:pPr>
-    </w:p>
-    <w:p>
-      <w:pPr>
-        <w:rPr>
           <w:b/>
           <w:bCs/>
           <w:lang w:val="pt-PT"/>
@@ -804,20 +710,583 @@
           <w:bCs/>
           <w:lang w:val="pt-PT"/>
         </w:rPr>
-        <w:t>Sr Antunes</w:t>
-      </w:r>
-    </w:p>
-    <w:p>
-      <w:pPr>
-        <w:rPr>
-          <w:lang w:val="pt-PT"/>
-        </w:rPr>
-      </w:pPr>
-      <w:r>
-        <w:rPr>
-          <w:lang w:val="pt-PT"/>
-        </w:rPr>
-        <w:t>Role: Idoso tecnofóbico</w:t>
+        <w:t>Users</w:t>
+      </w:r>
+    </w:p>
+    <w:p>
+      <w:pPr>
+        <w:pStyle w:val="ListParagraph"/>
+        <w:numPr>
+          <w:ilvl w:val="0"/>
+          <w:numId w:val="5"/>
+        </w:numPr>
+        <w:rPr>
+          <w:bCs/>
+          <w:lang w:val="pt-PT"/>
+        </w:rPr>
+      </w:pPr>
+      <w:r>
+        <w:rPr>
+          <w:bCs/>
+          <w:lang w:val="pt-PT"/>
+        </w:rPr>
+        <w:t>Saberem ler e escrever (Eventualmente se quiserem usar o chat).</w:t>
+      </w:r>
+    </w:p>
+    <w:p>
+      <w:pPr>
+        <w:pStyle w:val="ListParagraph"/>
+        <w:numPr>
+          <w:ilvl w:val="0"/>
+          <w:numId w:val="5"/>
+        </w:numPr>
+        <w:rPr>
+          <w:bCs/>
+          <w:lang w:val="pt-PT"/>
+        </w:rPr>
+      </w:pPr>
+      <w:r>
+        <w:rPr>
+          <w:bCs/>
+          <w:lang w:val="pt-PT"/>
+        </w:rPr>
+        <w:t>Possuirem um dispositivo electrónico que lhes permita aceder à plataforma.</w:t>
+      </w:r>
+    </w:p>
+    <w:p>
+      <w:pPr>
+        <w:rPr>
+          <w:b/>
+          <w:bCs/>
+          <w:lang w:val="pt-PT"/>
+        </w:rPr>
+      </w:pPr>
+      <w:r>
+        <w:rPr>
+          <w:b/>
+          <w:bCs/>
+          <w:lang w:val="pt-PT"/>
+        </w:rPr>
+        <w:t>Environment</w:t>
+      </w:r>
+    </w:p>
+    <w:p>
+      <w:pPr>
+        <w:pStyle w:val="ListParagraph"/>
+        <w:numPr>
+          <w:ilvl w:val="0"/>
+          <w:numId w:val="8"/>
+        </w:numPr>
+        <w:rPr>
+          <w:bCs/>
+          <w:lang w:val="pt-PT"/>
+        </w:rPr>
+      </w:pPr>
+      <w:r>
+        <w:rPr>
+          <w:bCs/>
+          <w:lang w:val="pt-PT"/>
+        </w:rPr>
+        <w:t>O website/plataforma deve considerar, para cada máquina que lhe acede, o tipo de uso que lhe vai ser dado, se será um computador público ou se será privado (neste caso, não deve haver auto-login), provavelmente sob a forma de cookies guardados na máquina cliente.</w:t>
+      </w:r>
+    </w:p>
+    <w:p>
+      <w:pPr>
+        <w:rPr>
+          <w:b/>
+          <w:bCs/>
+          <w:lang w:val="pt-PT"/>
+        </w:rPr>
+      </w:pPr>
+      <w:r>
+        <w:rPr>
+          <w:b/>
+          <w:bCs/>
+          <w:lang w:val="pt-PT"/>
+        </w:rPr>
+        <w:t>Data</w:t>
+      </w:r>
+    </w:p>
+    <w:p>
+      <w:pPr>
+        <w:pStyle w:val="ListParagraph"/>
+        <w:numPr>
+          <w:ilvl w:val="0"/>
+          <w:numId w:val="9"/>
+        </w:numPr>
+        <w:rPr>
+          <w:bCs/>
+          <w:lang w:val="pt-PT"/>
+        </w:rPr>
+      </w:pPr>
+      <w:r>
+        <w:rPr>
+          <w:bCs/>
+          <w:lang w:val="pt-PT"/>
+        </w:rPr>
+        <w:t>Um</w:t>
+      </w:r>
+      <w:r>
+        <w:rPr>
+          <w:bCs/>
+          <w:lang w:val="pt-PT"/>
+        </w:rPr>
+        <w:t>a conta de um utilizador deve</w:t>
+      </w:r>
+      <w:r>
+        <w:rPr>
+          <w:bCs/>
+          <w:lang w:val="pt-PT"/>
+        </w:rPr>
+        <w:t xml:space="preserve"> possuir informações sobre o nome e a</w:t>
+      </w:r>
+      <w:r>
+        <w:rPr>
+          <w:bCs/>
+          <w:lang w:val="pt-PT"/>
+        </w:rPr>
+        <w:t xml:space="preserve"> </w:t>
+      </w:r>
+      <w:r>
+        <w:rPr>
+          <w:bCs/>
+          <w:lang w:val="pt-PT"/>
+        </w:rPr>
+        <w:t>password do utilizador.</w:t>
+      </w:r>
+    </w:p>
+    <w:p>
+      <w:pPr>
+        <w:pStyle w:val="ListParagraph"/>
+        <w:numPr>
+          <w:ilvl w:val="0"/>
+          <w:numId w:val="9"/>
+        </w:numPr>
+        <w:rPr>
+          <w:bCs/>
+          <w:lang w:val="pt-PT"/>
+        </w:rPr>
+      </w:pPr>
+      <w:r>
+        <w:rPr>
+          <w:bCs/>
+          <w:lang w:val="pt-PT"/>
+        </w:rPr>
+        <w:t>Conteúdos sobre as aulas devem ser revistos no fim do curso, ou em</w:t>
+      </w:r>
+      <w:r>
+        <w:rPr>
+          <w:bCs/>
+          <w:lang w:val="pt-PT"/>
+        </w:rPr>
+        <w:t xml:space="preserve"> perío</w:t>
+      </w:r>
+      <w:r>
+        <w:rPr>
+          <w:bCs/>
+          <w:lang w:val="pt-PT"/>
+        </w:rPr>
+        <w:t>dos de tempo considerados(5 em 5 meses), para casos de actualização sobre</w:t>
+      </w:r>
+      <w:r>
+        <w:rPr>
+          <w:bCs/>
+          <w:lang w:val="pt-PT"/>
+        </w:rPr>
+        <w:t xml:space="preserve"> a</w:t>
+      </w:r>
+      <w:r>
+        <w:rPr>
+          <w:bCs/>
+          <w:lang w:val="pt-PT"/>
+        </w:rPr>
+        <w:t xml:space="preserve"> matéria da aula.</w:t>
+      </w:r>
+    </w:p>
+    <w:p>
+      <w:pPr>
+        <w:pStyle w:val="ListParagraph"/>
+        <w:numPr>
+          <w:ilvl w:val="0"/>
+          <w:numId w:val="9"/>
+        </w:numPr>
+        <w:rPr>
+          <w:bCs/>
+          <w:lang w:val="pt-PT"/>
+        </w:rPr>
+      </w:pPr>
+      <w:r>
+        <w:rPr>
+          <w:bCs/>
+          <w:lang w:val="pt-PT"/>
+        </w:rPr>
+        <w:t>Os vídeos (video-chamadas) sobre as aulas, devem ser ilustrados como se</w:t>
+      </w:r>
+      <w:r>
+        <w:rPr>
+          <w:bCs/>
+          <w:lang w:val="pt-PT"/>
+        </w:rPr>
+        <w:t xml:space="preserve"> </w:t>
+      </w:r>
+      <w:r>
+        <w:rPr>
+          <w:bCs/>
+          <w:lang w:val="pt-PT"/>
+        </w:rPr>
+        <w:t>ilustrassemos um directório: Categoria, Sub-Categoria, aula1. Exemplo:</w:t>
+      </w:r>
+      <w:r>
+        <w:rPr>
+          <w:bCs/>
+          <w:lang w:val="pt-PT"/>
+        </w:rPr>
+        <w:t xml:space="preserve"> </w:t>
+      </w:r>
+      <w:r>
+        <w:rPr>
+          <w:bCs/>
+          <w:lang w:val="pt-PT"/>
+        </w:rPr>
+        <w:t>Tecnologia, Skype, aula 5.</w:t>
+      </w:r>
+    </w:p>
+    <w:p>
+      <w:pPr>
+        <w:rPr>
+          <w:b/>
+          <w:bCs/>
+          <w:lang w:val="pt-PT"/>
+        </w:rPr>
+      </w:pPr>
+      <w:r>
+        <w:rPr>
+          <w:b/>
+          <w:bCs/>
+          <w:lang w:val="pt-PT"/>
+        </w:rPr>
+        <w:t>Fu</w:t>
+      </w:r>
+      <w:r>
+        <w:rPr>
+          <w:b/>
+          <w:bCs/>
+          <w:lang w:val="pt-PT"/>
+        </w:rPr>
+        <w:t>nctional</w:t>
+      </w:r>
+    </w:p>
+    <w:p>
+      <w:pPr>
+        <w:pStyle w:val="ListParagraph"/>
+        <w:numPr>
+          <w:ilvl w:val="0"/>
+          <w:numId w:val="11"/>
+        </w:numPr>
+        <w:rPr>
+          <w:bCs/>
+          <w:lang w:val="pt-PT"/>
+        </w:rPr>
+      </w:pPr>
+      <w:r>
+        <w:rPr>
+          <w:bCs/>
+          <w:lang w:val="pt-PT"/>
+        </w:rPr>
+        <w:t>Possuir um chat que permita aos utilizadores interagirem com o professor(es).</w:t>
+      </w:r>
+    </w:p>
+    <w:p>
+      <w:pPr>
+        <w:pStyle w:val="ListParagraph"/>
+        <w:numPr>
+          <w:ilvl w:val="0"/>
+          <w:numId w:val="11"/>
+        </w:numPr>
+        <w:rPr>
+          <w:bCs/>
+          <w:lang w:val="pt-PT"/>
+        </w:rPr>
+      </w:pPr>
+      <w:r>
+        <w:rPr>
+          <w:bCs/>
+          <w:lang w:val="pt-PT"/>
+        </w:rPr>
+        <w:t>Ter uma sessão de login para que os utilizadores possa aceder aos seus</w:t>
+      </w:r>
+      <w:r>
+        <w:rPr>
+          <w:bCs/>
+          <w:lang w:val="pt-PT"/>
+        </w:rPr>
+        <w:t xml:space="preserve"> </w:t>
+      </w:r>
+      <w:r>
+        <w:rPr>
+          <w:bCs/>
+          <w:lang w:val="pt-PT"/>
+        </w:rPr>
+        <w:t xml:space="preserve">dados. Essa sessão deve </w:t>
+      </w:r>
+      <w:r>
+        <w:rPr>
+          <w:bCs/>
+          <w:lang w:val="pt-PT"/>
+        </w:rPr>
+        <w:t>possuir um login automático para facilitar o seu</w:t>
+      </w:r>
+      <w:r>
+        <w:rPr>
+          <w:bCs/>
+          <w:lang w:val="pt-PT"/>
+        </w:rPr>
+        <w:t xml:space="preserve"> </w:t>
+      </w:r>
+      <w:r>
+        <w:rPr>
+          <w:bCs/>
+          <w:lang w:val="pt-PT"/>
+        </w:rPr>
+        <w:t>uso.</w:t>
+      </w:r>
+    </w:p>
+    <w:p>
+      <w:pPr>
+        <w:pStyle w:val="ListParagraph"/>
+        <w:numPr>
+          <w:ilvl w:val="0"/>
+          <w:numId w:val="11"/>
+        </w:numPr>
+        <w:rPr>
+          <w:bCs/>
+          <w:lang w:val="pt-PT"/>
+        </w:rPr>
+      </w:pPr>
+      <w:r>
+        <w:rPr>
+          <w:bCs/>
+          <w:lang w:val="pt-PT"/>
+        </w:rPr>
+        <w:t>As transições de pagamento devem de ser feitas de maneira segura, de maneira a garantir a privacidade do utilizadores.</w:t>
+      </w:r>
+    </w:p>
+    <w:p>
+      <w:pPr>
+        <w:rPr>
+          <w:b/>
+          <w:bCs/>
+          <w:lang w:val="pt-PT"/>
+        </w:rPr>
+      </w:pPr>
+      <w:r>
+        <w:rPr>
+          <w:b/>
+          <w:bCs/>
+          <w:lang w:val="pt-PT"/>
+        </w:rPr>
+        <w:t>Usability</w:t>
+      </w:r>
+    </w:p>
+    <w:p>
+      <w:pPr>
+        <w:pStyle w:val="ListParagraph"/>
+        <w:numPr>
+          <w:ilvl w:val="0"/>
+          <w:numId w:val="13"/>
+        </w:numPr>
+        <w:rPr>
+          <w:bCs/>
+          <w:lang w:val="pt-PT"/>
+        </w:rPr>
+      </w:pPr>
+      <w:r>
+        <w:rPr>
+          <w:bCs/>
+          <w:lang w:val="pt-PT"/>
+        </w:rPr>
+        <w:t>O site deve possuir escrita que seja fácil para os utilizadores perceber e ler, isto é, possuir frases curtas e pouco condensadas, mas que se destaquem no ecrã.</w:t>
+      </w:r>
+    </w:p>
+    <w:p>
+      <w:pPr>
+        <w:pStyle w:val="ListParagraph"/>
+        <w:numPr>
+          <w:ilvl w:val="0"/>
+          <w:numId w:val="13"/>
+        </w:numPr>
+        <w:rPr>
+          <w:bCs/>
+          <w:lang w:val="pt-PT"/>
+        </w:rPr>
+      </w:pPr>
+      <w:r>
+        <w:rPr>
+          <w:bCs/>
+          <w:lang w:val="pt-PT"/>
+        </w:rPr>
+        <w:t>O aspecto do texto em si deve facilitar a leitura, com tipos de letra simples e sem serifas, e com tamanho de letra que se adapte às várias capacidades visuais dos utilizadores.</w:t>
+      </w:r>
+    </w:p>
+    <w:p>
+      <w:pPr>
+        <w:pStyle w:val="ListParagraph"/>
+        <w:numPr>
+          <w:ilvl w:val="0"/>
+          <w:numId w:val="13"/>
+        </w:numPr>
+        <w:rPr>
+          <w:bCs/>
+          <w:lang w:val="pt-PT"/>
+        </w:rPr>
+      </w:pPr>
+      <w:r>
+        <w:rPr>
+          <w:bCs/>
+          <w:lang w:val="pt-PT"/>
+        </w:rPr>
+        <w:t xml:space="preserve">O conteúdo sobre a aula deve </w:t>
+      </w:r>
+      <w:r>
+        <w:rPr>
+          <w:bCs/>
+          <w:lang w:val="pt-PT"/>
+        </w:rPr>
+        <w:t>ser exposto de maneira atractiva.</w:t>
+      </w:r>
+    </w:p>
+    <w:p>
+      <w:pPr>
+        <w:pStyle w:val="ListParagraph"/>
+        <w:numPr>
+          <w:ilvl w:val="0"/>
+          <w:numId w:val="13"/>
+        </w:numPr>
+        <w:rPr>
+          <w:bCs/>
+          <w:lang w:val="pt-PT"/>
+        </w:rPr>
+      </w:pPr>
+      <w:r>
+        <w:rPr>
+          <w:bCs/>
+          <w:lang w:val="pt-PT"/>
+        </w:rPr>
+        <w:lastRenderedPageBreak/>
+        <w:t>O utilizador deve sentir-se seguro com a sua conta e as formas de pagamento.</w:t>
+      </w:r>
+    </w:p>
+    <w:p>
+      <w:pPr>
+        <w:pStyle w:val="ListParagraph"/>
+        <w:numPr>
+          <w:ilvl w:val="0"/>
+          <w:numId w:val="13"/>
+        </w:numPr>
+        <w:rPr>
+          <w:bCs/>
+          <w:lang w:val="pt-PT"/>
+        </w:rPr>
+      </w:pPr>
+      <w:r>
+        <w:rPr>
+          <w:bCs/>
+          <w:lang w:val="pt-PT"/>
+        </w:rPr>
+        <w:t>Dar a sensação de ser um site que seja fácil de se usar derivado às ajudas</w:t>
+      </w:r>
+      <w:r>
+        <w:rPr>
+          <w:bCs/>
+          <w:lang w:val="pt-PT"/>
+        </w:rPr>
+        <w:t xml:space="preserve"> </w:t>
+      </w:r>
+      <w:r>
+        <w:rPr>
+          <w:bCs/>
+          <w:lang w:val="pt-PT"/>
+        </w:rPr>
+        <w:t>fornecidas no chat.</w:t>
+      </w:r>
+    </w:p>
+    <w:p>
+      <w:pPr>
+        <w:pStyle w:val="ListParagraph"/>
+        <w:numPr>
+          <w:ilvl w:val="0"/>
+          <w:numId w:val="13"/>
+        </w:numPr>
+        <w:rPr>
+          <w:bCs/>
+          <w:lang w:val="pt-PT"/>
+        </w:rPr>
+      </w:pPr>
+      <w:r>
+        <w:rPr>
+          <w:bCs/>
+          <w:lang w:val="pt-PT"/>
+        </w:rPr>
+        <w:t>O vocabulário utilizado deve ser adequado aos utilizadores principais, com recorrência a expressões familiares e evitando estrangeirismos e palavras mais técnicas.</w:t>
+      </w:r>
+    </w:p>
+    <w:p>
+      <w:pPr>
+        <w:pStyle w:val="ListParagraph"/>
+        <w:numPr>
+          <w:ilvl w:val="0"/>
+          <w:numId w:val="13"/>
+        </w:numPr>
+        <w:rPr>
+          <w:bCs/>
+          <w:lang w:val="pt-PT"/>
+        </w:rPr>
+      </w:pPr>
+      <w:r>
+        <w:rPr>
+          <w:bCs/>
+          <w:lang w:val="pt-PT"/>
+        </w:rPr>
+        <w:t>O texto que acompanha elementos gráficos, por exemplo dentro botões ou as descrições de passos, deve ter a sua informação bem explicitada, sem ambiguidades (em vez de "Terminar", usar "Concluir o registo na plataforma").</w:t>
+      </w:r>
+    </w:p>
+    <w:p>
+      <w:pPr>
+        <w:pStyle w:val="ListParagraph"/>
+        <w:numPr>
+          <w:ilvl w:val="0"/>
+          <w:numId w:val="13"/>
+        </w:numPr>
+        <w:rPr>
+          <w:bCs/>
+          <w:lang w:val="pt-PT"/>
+        </w:rPr>
+      </w:pPr>
+      <w:r>
+        <w:rPr>
+          <w:bCs/>
+          <w:lang w:val="pt-PT"/>
+        </w:rPr>
+        <w:t>O aspecto das janelas de chat deve ser semelhante a outros populares, como por exemplo do facebook, para que os utilizadores possam estabelecer um paralelismo.</w:t>
+      </w:r>
+    </w:p>
+    <w:p>
+      <w:pPr>
+        <w:pStyle w:val="ListParagraph"/>
+        <w:numPr>
+          <w:ilvl w:val="0"/>
+          <w:numId w:val="13"/>
+        </w:numPr>
+        <w:rPr>
+          <w:lang w:val="pt-PT"/>
+        </w:rPr>
+      </w:pPr>
+      <w:r>
+        <w:rPr>
+          <w:bCs/>
+          <w:lang w:val="pt-PT"/>
+        </w:rPr>
+        <w:t>A publicidade inserida deve estar identificada como tal e não deve chamar mais a atenção do que outros elementos gráficos importantes.</w:t>
       </w:r>
     </w:p>
     <w:sectPr>
@@ -829,6 +1298,1513 @@
     </w:sectPr>
   </w:body>
 </w:document>
+</file>
+
+<file path=word/numbering.xml><?xml version="1.0" encoding="utf-8"?>
+<w:numbering xmlns:wpc="http://schemas.microsoft.com/office/word/2010/wordprocessingCanvas" xmlns:mc="http://schemas.openxmlformats.org/markup-compatibility/2006" xmlns:o="urn:schemas-microsoft-com:office:office" xmlns:r="http://schemas.openxmlformats.org/officeDocument/2006/relationships" xmlns:m="http://schemas.openxmlformats.org/officeDocument/2006/math" xmlns:v="urn:schemas-microsoft-com:vml" xmlns:wp14="http://schemas.microsoft.com/office/word/2010/wordprocessingDrawing" xmlns:wp="http://schemas.openxmlformats.org/drawingml/2006/wordprocessingDrawing" xmlns:w10="urn:schemas-microsoft-com:office:word" xmlns:w="http://schemas.openxmlformats.org/wordprocessingml/2006/main" xmlns:w14="http://schemas.microsoft.com/office/word/2010/wordml" xmlns:wpg="http://schemas.microsoft.com/office/word/2010/wordprocessingGroup" xmlns:wpi="http://schemas.microsoft.com/office/word/2010/wordprocessingInk" xmlns:wne="http://schemas.microsoft.com/office/word/2006/wordml" xmlns:wps="http://schemas.microsoft.com/office/word/2010/wordprocessingShape" mc:Ignorable="w14 wp14">
+  <w:abstractNum w:abstractNumId="0">
+    <w:nsid w:val="1A4906A8"/>
+    <w:multiLevelType w:val="hybridMultilevel"/>
+    <w:tmpl w:val="9CB445EA"/>
+    <w:lvl w:ilvl="0" w:tplc="353A5524">
+      <w:numFmt w:val="bullet"/>
+      <w:lvlText w:val=""/>
+      <w:lvlJc w:val="left"/>
+      <w:pPr>
+        <w:ind w:left="720" w:hanging="360"/>
+      </w:pPr>
+      <w:rPr>
+        <w:rFonts w:ascii="Wingdings" w:eastAsia="Droid Sans Fallback" w:hAnsi="Wingdings" w:cs="Droid Sans Devanagari" w:hint="default"/>
+      </w:rPr>
+    </w:lvl>
+    <w:lvl w:ilvl="1" w:tplc="04090003" w:tentative="1">
+      <w:start w:val="1"/>
+      <w:numFmt w:val="bullet"/>
+      <w:lvlText w:val="o"/>
+      <w:lvlJc w:val="left"/>
+      <w:pPr>
+        <w:ind w:left="1440" w:hanging="360"/>
+      </w:pPr>
+      <w:rPr>
+        <w:rFonts w:ascii="Courier New" w:hAnsi="Courier New" w:cs="Courier New" w:hint="default"/>
+      </w:rPr>
+    </w:lvl>
+    <w:lvl w:ilvl="2" w:tplc="04090005" w:tentative="1">
+      <w:start w:val="1"/>
+      <w:numFmt w:val="bullet"/>
+      <w:lvlText w:val=""/>
+      <w:lvlJc w:val="left"/>
+      <w:pPr>
+        <w:ind w:left="2160" w:hanging="360"/>
+      </w:pPr>
+      <w:rPr>
+        <w:rFonts w:ascii="Wingdings" w:hAnsi="Wingdings" w:hint="default"/>
+      </w:rPr>
+    </w:lvl>
+    <w:lvl w:ilvl="3" w:tplc="04090001" w:tentative="1">
+      <w:start w:val="1"/>
+      <w:numFmt w:val="bullet"/>
+      <w:lvlText w:val=""/>
+      <w:lvlJc w:val="left"/>
+      <w:pPr>
+        <w:ind w:left="2880" w:hanging="360"/>
+      </w:pPr>
+      <w:rPr>
+        <w:rFonts w:ascii="Symbol" w:hAnsi="Symbol" w:hint="default"/>
+      </w:rPr>
+    </w:lvl>
+    <w:lvl w:ilvl="4" w:tplc="04090003" w:tentative="1">
+      <w:start w:val="1"/>
+      <w:numFmt w:val="bullet"/>
+      <w:lvlText w:val="o"/>
+      <w:lvlJc w:val="left"/>
+      <w:pPr>
+        <w:ind w:left="3600" w:hanging="360"/>
+      </w:pPr>
+      <w:rPr>
+        <w:rFonts w:ascii="Courier New" w:hAnsi="Courier New" w:cs="Courier New" w:hint="default"/>
+      </w:rPr>
+    </w:lvl>
+    <w:lvl w:ilvl="5" w:tplc="04090005" w:tentative="1">
+      <w:start w:val="1"/>
+      <w:numFmt w:val="bullet"/>
+      <w:lvlText w:val=""/>
+      <w:lvlJc w:val="left"/>
+      <w:pPr>
+        <w:ind w:left="4320" w:hanging="360"/>
+      </w:pPr>
+      <w:rPr>
+        <w:rFonts w:ascii="Wingdings" w:hAnsi="Wingdings" w:hint="default"/>
+      </w:rPr>
+    </w:lvl>
+    <w:lvl w:ilvl="6" w:tplc="04090001" w:tentative="1">
+      <w:start w:val="1"/>
+      <w:numFmt w:val="bullet"/>
+      <w:lvlText w:val=""/>
+      <w:lvlJc w:val="left"/>
+      <w:pPr>
+        <w:ind w:left="5040" w:hanging="360"/>
+      </w:pPr>
+      <w:rPr>
+        <w:rFonts w:ascii="Symbol" w:hAnsi="Symbol" w:hint="default"/>
+      </w:rPr>
+    </w:lvl>
+    <w:lvl w:ilvl="7" w:tplc="04090003" w:tentative="1">
+      <w:start w:val="1"/>
+      <w:numFmt w:val="bullet"/>
+      <w:lvlText w:val="o"/>
+      <w:lvlJc w:val="left"/>
+      <w:pPr>
+        <w:ind w:left="5760" w:hanging="360"/>
+      </w:pPr>
+      <w:rPr>
+        <w:rFonts w:ascii="Courier New" w:hAnsi="Courier New" w:cs="Courier New" w:hint="default"/>
+      </w:rPr>
+    </w:lvl>
+    <w:lvl w:ilvl="8" w:tplc="04090005" w:tentative="1">
+      <w:start w:val="1"/>
+      <w:numFmt w:val="bullet"/>
+      <w:lvlText w:val=""/>
+      <w:lvlJc w:val="left"/>
+      <w:pPr>
+        <w:ind w:left="6480" w:hanging="360"/>
+      </w:pPr>
+      <w:rPr>
+        <w:rFonts w:ascii="Wingdings" w:hAnsi="Wingdings" w:hint="default"/>
+      </w:rPr>
+    </w:lvl>
+  </w:abstractNum>
+  <w:abstractNum w:abstractNumId="1">
+    <w:nsid w:val="1A7B0DF1"/>
+    <w:multiLevelType w:val="hybridMultilevel"/>
+    <w:tmpl w:val="04C8D230"/>
+    <w:lvl w:ilvl="0" w:tplc="04090001">
+      <w:start w:val="1"/>
+      <w:numFmt w:val="bullet"/>
+      <w:lvlText w:val=""/>
+      <w:lvlJc w:val="left"/>
+      <w:pPr>
+        <w:ind w:left="720" w:hanging="360"/>
+      </w:pPr>
+      <w:rPr>
+        <w:rFonts w:ascii="Symbol" w:hAnsi="Symbol" w:hint="default"/>
+      </w:rPr>
+    </w:lvl>
+    <w:lvl w:ilvl="1" w:tplc="04090003" w:tentative="1">
+      <w:start w:val="1"/>
+      <w:numFmt w:val="bullet"/>
+      <w:lvlText w:val="o"/>
+      <w:lvlJc w:val="left"/>
+      <w:pPr>
+        <w:ind w:left="1440" w:hanging="360"/>
+      </w:pPr>
+      <w:rPr>
+        <w:rFonts w:ascii="Courier New" w:hAnsi="Courier New" w:cs="Courier New" w:hint="default"/>
+      </w:rPr>
+    </w:lvl>
+    <w:lvl w:ilvl="2" w:tplc="04090005" w:tentative="1">
+      <w:start w:val="1"/>
+      <w:numFmt w:val="bullet"/>
+      <w:lvlText w:val=""/>
+      <w:lvlJc w:val="left"/>
+      <w:pPr>
+        <w:ind w:left="2160" w:hanging="360"/>
+      </w:pPr>
+      <w:rPr>
+        <w:rFonts w:ascii="Wingdings" w:hAnsi="Wingdings" w:hint="default"/>
+      </w:rPr>
+    </w:lvl>
+    <w:lvl w:ilvl="3" w:tplc="04090001" w:tentative="1">
+      <w:start w:val="1"/>
+      <w:numFmt w:val="bullet"/>
+      <w:lvlText w:val=""/>
+      <w:lvlJc w:val="left"/>
+      <w:pPr>
+        <w:ind w:left="2880" w:hanging="360"/>
+      </w:pPr>
+      <w:rPr>
+        <w:rFonts w:ascii="Symbol" w:hAnsi="Symbol" w:hint="default"/>
+      </w:rPr>
+    </w:lvl>
+    <w:lvl w:ilvl="4" w:tplc="04090003" w:tentative="1">
+      <w:start w:val="1"/>
+      <w:numFmt w:val="bullet"/>
+      <w:lvlText w:val="o"/>
+      <w:lvlJc w:val="left"/>
+      <w:pPr>
+        <w:ind w:left="3600" w:hanging="360"/>
+      </w:pPr>
+      <w:rPr>
+        <w:rFonts w:ascii="Courier New" w:hAnsi="Courier New" w:cs="Courier New" w:hint="default"/>
+      </w:rPr>
+    </w:lvl>
+    <w:lvl w:ilvl="5" w:tplc="04090005" w:tentative="1">
+      <w:start w:val="1"/>
+      <w:numFmt w:val="bullet"/>
+      <w:lvlText w:val=""/>
+      <w:lvlJc w:val="left"/>
+      <w:pPr>
+        <w:ind w:left="4320" w:hanging="360"/>
+      </w:pPr>
+      <w:rPr>
+        <w:rFonts w:ascii="Wingdings" w:hAnsi="Wingdings" w:hint="default"/>
+      </w:rPr>
+    </w:lvl>
+    <w:lvl w:ilvl="6" w:tplc="04090001" w:tentative="1">
+      <w:start w:val="1"/>
+      <w:numFmt w:val="bullet"/>
+      <w:lvlText w:val=""/>
+      <w:lvlJc w:val="left"/>
+      <w:pPr>
+        <w:ind w:left="5040" w:hanging="360"/>
+      </w:pPr>
+      <w:rPr>
+        <w:rFonts w:ascii="Symbol" w:hAnsi="Symbol" w:hint="default"/>
+      </w:rPr>
+    </w:lvl>
+    <w:lvl w:ilvl="7" w:tplc="04090003" w:tentative="1">
+      <w:start w:val="1"/>
+      <w:numFmt w:val="bullet"/>
+      <w:lvlText w:val="o"/>
+      <w:lvlJc w:val="left"/>
+      <w:pPr>
+        <w:ind w:left="5760" w:hanging="360"/>
+      </w:pPr>
+      <w:rPr>
+        <w:rFonts w:ascii="Courier New" w:hAnsi="Courier New" w:cs="Courier New" w:hint="default"/>
+      </w:rPr>
+    </w:lvl>
+    <w:lvl w:ilvl="8" w:tplc="04090005" w:tentative="1">
+      <w:start w:val="1"/>
+      <w:numFmt w:val="bullet"/>
+      <w:lvlText w:val=""/>
+      <w:lvlJc w:val="left"/>
+      <w:pPr>
+        <w:ind w:left="6480" w:hanging="360"/>
+      </w:pPr>
+      <w:rPr>
+        <w:rFonts w:ascii="Wingdings" w:hAnsi="Wingdings" w:hint="default"/>
+      </w:rPr>
+    </w:lvl>
+  </w:abstractNum>
+  <w:abstractNum w:abstractNumId="2">
+    <w:nsid w:val="1B373581"/>
+    <w:multiLevelType w:val="hybridMultilevel"/>
+    <w:tmpl w:val="8FB45BE0"/>
+    <w:lvl w:ilvl="0" w:tplc="04090001">
+      <w:start w:val="1"/>
+      <w:numFmt w:val="bullet"/>
+      <w:lvlText w:val=""/>
+      <w:lvlJc w:val="left"/>
+      <w:pPr>
+        <w:ind w:left="720" w:hanging="360"/>
+      </w:pPr>
+      <w:rPr>
+        <w:rFonts w:ascii="Symbol" w:hAnsi="Symbol" w:hint="default"/>
+      </w:rPr>
+    </w:lvl>
+    <w:lvl w:ilvl="1" w:tplc="04090003" w:tentative="1">
+      <w:start w:val="1"/>
+      <w:numFmt w:val="bullet"/>
+      <w:lvlText w:val="o"/>
+      <w:lvlJc w:val="left"/>
+      <w:pPr>
+        <w:ind w:left="1440" w:hanging="360"/>
+      </w:pPr>
+      <w:rPr>
+        <w:rFonts w:ascii="Courier New" w:hAnsi="Courier New" w:cs="Courier New" w:hint="default"/>
+      </w:rPr>
+    </w:lvl>
+    <w:lvl w:ilvl="2" w:tplc="04090005" w:tentative="1">
+      <w:start w:val="1"/>
+      <w:numFmt w:val="bullet"/>
+      <w:lvlText w:val=""/>
+      <w:lvlJc w:val="left"/>
+      <w:pPr>
+        <w:ind w:left="2160" w:hanging="360"/>
+      </w:pPr>
+      <w:rPr>
+        <w:rFonts w:ascii="Wingdings" w:hAnsi="Wingdings" w:hint="default"/>
+      </w:rPr>
+    </w:lvl>
+    <w:lvl w:ilvl="3" w:tplc="04090001" w:tentative="1">
+      <w:start w:val="1"/>
+      <w:numFmt w:val="bullet"/>
+      <w:lvlText w:val=""/>
+      <w:lvlJc w:val="left"/>
+      <w:pPr>
+        <w:ind w:left="2880" w:hanging="360"/>
+      </w:pPr>
+      <w:rPr>
+        <w:rFonts w:ascii="Symbol" w:hAnsi="Symbol" w:hint="default"/>
+      </w:rPr>
+    </w:lvl>
+    <w:lvl w:ilvl="4" w:tplc="04090003" w:tentative="1">
+      <w:start w:val="1"/>
+      <w:numFmt w:val="bullet"/>
+      <w:lvlText w:val="o"/>
+      <w:lvlJc w:val="left"/>
+      <w:pPr>
+        <w:ind w:left="3600" w:hanging="360"/>
+      </w:pPr>
+      <w:rPr>
+        <w:rFonts w:ascii="Courier New" w:hAnsi="Courier New" w:cs="Courier New" w:hint="default"/>
+      </w:rPr>
+    </w:lvl>
+    <w:lvl w:ilvl="5" w:tplc="04090005" w:tentative="1">
+      <w:start w:val="1"/>
+      <w:numFmt w:val="bullet"/>
+      <w:lvlText w:val=""/>
+      <w:lvlJc w:val="left"/>
+      <w:pPr>
+        <w:ind w:left="4320" w:hanging="360"/>
+      </w:pPr>
+      <w:rPr>
+        <w:rFonts w:ascii="Wingdings" w:hAnsi="Wingdings" w:hint="default"/>
+      </w:rPr>
+    </w:lvl>
+    <w:lvl w:ilvl="6" w:tplc="04090001" w:tentative="1">
+      <w:start w:val="1"/>
+      <w:numFmt w:val="bullet"/>
+      <w:lvlText w:val=""/>
+      <w:lvlJc w:val="left"/>
+      <w:pPr>
+        <w:ind w:left="5040" w:hanging="360"/>
+      </w:pPr>
+      <w:rPr>
+        <w:rFonts w:ascii="Symbol" w:hAnsi="Symbol" w:hint="default"/>
+      </w:rPr>
+    </w:lvl>
+    <w:lvl w:ilvl="7" w:tplc="04090003" w:tentative="1">
+      <w:start w:val="1"/>
+      <w:numFmt w:val="bullet"/>
+      <w:lvlText w:val="o"/>
+      <w:lvlJc w:val="left"/>
+      <w:pPr>
+        <w:ind w:left="5760" w:hanging="360"/>
+      </w:pPr>
+      <w:rPr>
+        <w:rFonts w:ascii="Courier New" w:hAnsi="Courier New" w:cs="Courier New" w:hint="default"/>
+      </w:rPr>
+    </w:lvl>
+    <w:lvl w:ilvl="8" w:tplc="04090005" w:tentative="1">
+      <w:start w:val="1"/>
+      <w:numFmt w:val="bullet"/>
+      <w:lvlText w:val=""/>
+      <w:lvlJc w:val="left"/>
+      <w:pPr>
+        <w:ind w:left="6480" w:hanging="360"/>
+      </w:pPr>
+      <w:rPr>
+        <w:rFonts w:ascii="Wingdings" w:hAnsi="Wingdings" w:hint="default"/>
+      </w:rPr>
+    </w:lvl>
+  </w:abstractNum>
+  <w:abstractNum w:abstractNumId="3">
+    <w:nsid w:val="2D4915DD"/>
+    <w:multiLevelType w:val="hybridMultilevel"/>
+    <w:tmpl w:val="DC589600"/>
+    <w:lvl w:ilvl="0" w:tplc="04090001">
+      <w:start w:val="1"/>
+      <w:numFmt w:val="bullet"/>
+      <w:lvlText w:val=""/>
+      <w:lvlJc w:val="left"/>
+      <w:pPr>
+        <w:ind w:left="720" w:hanging="360"/>
+      </w:pPr>
+      <w:rPr>
+        <w:rFonts w:ascii="Symbol" w:hAnsi="Symbol" w:hint="default"/>
+      </w:rPr>
+    </w:lvl>
+    <w:lvl w:ilvl="1" w:tplc="04090003" w:tentative="1">
+      <w:start w:val="1"/>
+      <w:numFmt w:val="bullet"/>
+      <w:lvlText w:val="o"/>
+      <w:lvlJc w:val="left"/>
+      <w:pPr>
+        <w:ind w:left="1440" w:hanging="360"/>
+      </w:pPr>
+      <w:rPr>
+        <w:rFonts w:ascii="Courier New" w:hAnsi="Courier New" w:cs="Courier New" w:hint="default"/>
+      </w:rPr>
+    </w:lvl>
+    <w:lvl w:ilvl="2" w:tplc="04090005" w:tentative="1">
+      <w:start w:val="1"/>
+      <w:numFmt w:val="bullet"/>
+      <w:lvlText w:val=""/>
+      <w:lvlJc w:val="left"/>
+      <w:pPr>
+        <w:ind w:left="2160" w:hanging="360"/>
+      </w:pPr>
+      <w:rPr>
+        <w:rFonts w:ascii="Wingdings" w:hAnsi="Wingdings" w:hint="default"/>
+      </w:rPr>
+    </w:lvl>
+    <w:lvl w:ilvl="3" w:tplc="04090001" w:tentative="1">
+      <w:start w:val="1"/>
+      <w:numFmt w:val="bullet"/>
+      <w:lvlText w:val=""/>
+      <w:lvlJc w:val="left"/>
+      <w:pPr>
+        <w:ind w:left="2880" w:hanging="360"/>
+      </w:pPr>
+      <w:rPr>
+        <w:rFonts w:ascii="Symbol" w:hAnsi="Symbol" w:hint="default"/>
+      </w:rPr>
+    </w:lvl>
+    <w:lvl w:ilvl="4" w:tplc="04090003" w:tentative="1">
+      <w:start w:val="1"/>
+      <w:numFmt w:val="bullet"/>
+      <w:lvlText w:val="o"/>
+      <w:lvlJc w:val="left"/>
+      <w:pPr>
+        <w:ind w:left="3600" w:hanging="360"/>
+      </w:pPr>
+      <w:rPr>
+        <w:rFonts w:ascii="Courier New" w:hAnsi="Courier New" w:cs="Courier New" w:hint="default"/>
+      </w:rPr>
+    </w:lvl>
+    <w:lvl w:ilvl="5" w:tplc="04090005" w:tentative="1">
+      <w:start w:val="1"/>
+      <w:numFmt w:val="bullet"/>
+      <w:lvlText w:val=""/>
+      <w:lvlJc w:val="left"/>
+      <w:pPr>
+        <w:ind w:left="4320" w:hanging="360"/>
+      </w:pPr>
+      <w:rPr>
+        <w:rFonts w:ascii="Wingdings" w:hAnsi="Wingdings" w:hint="default"/>
+      </w:rPr>
+    </w:lvl>
+    <w:lvl w:ilvl="6" w:tplc="04090001" w:tentative="1">
+      <w:start w:val="1"/>
+      <w:numFmt w:val="bullet"/>
+      <w:lvlText w:val=""/>
+      <w:lvlJc w:val="left"/>
+      <w:pPr>
+        <w:ind w:left="5040" w:hanging="360"/>
+      </w:pPr>
+      <w:rPr>
+        <w:rFonts w:ascii="Symbol" w:hAnsi="Symbol" w:hint="default"/>
+      </w:rPr>
+    </w:lvl>
+    <w:lvl w:ilvl="7" w:tplc="04090003" w:tentative="1">
+      <w:start w:val="1"/>
+      <w:numFmt w:val="bullet"/>
+      <w:lvlText w:val="o"/>
+      <w:lvlJc w:val="left"/>
+      <w:pPr>
+        <w:ind w:left="5760" w:hanging="360"/>
+      </w:pPr>
+      <w:rPr>
+        <w:rFonts w:ascii="Courier New" w:hAnsi="Courier New" w:cs="Courier New" w:hint="default"/>
+      </w:rPr>
+    </w:lvl>
+    <w:lvl w:ilvl="8" w:tplc="04090005" w:tentative="1">
+      <w:start w:val="1"/>
+      <w:numFmt w:val="bullet"/>
+      <w:lvlText w:val=""/>
+      <w:lvlJc w:val="left"/>
+      <w:pPr>
+        <w:ind w:left="6480" w:hanging="360"/>
+      </w:pPr>
+      <w:rPr>
+        <w:rFonts w:ascii="Wingdings" w:hAnsi="Wingdings" w:hint="default"/>
+      </w:rPr>
+    </w:lvl>
+  </w:abstractNum>
+  <w:abstractNum w:abstractNumId="4">
+    <w:nsid w:val="300D0F7D"/>
+    <w:multiLevelType w:val="hybridMultilevel"/>
+    <w:tmpl w:val="CDFA7DCE"/>
+    <w:lvl w:ilvl="0" w:tplc="04090001">
+      <w:start w:val="1"/>
+      <w:numFmt w:val="bullet"/>
+      <w:lvlText w:val=""/>
+      <w:lvlJc w:val="left"/>
+      <w:pPr>
+        <w:ind w:left="720" w:hanging="360"/>
+      </w:pPr>
+      <w:rPr>
+        <w:rFonts w:ascii="Symbol" w:hAnsi="Symbol" w:hint="default"/>
+      </w:rPr>
+    </w:lvl>
+    <w:lvl w:ilvl="1" w:tplc="04090003">
+      <w:start w:val="1"/>
+      <w:numFmt w:val="bullet"/>
+      <w:lvlText w:val="o"/>
+      <w:lvlJc w:val="left"/>
+      <w:pPr>
+        <w:ind w:left="1440" w:hanging="360"/>
+      </w:pPr>
+      <w:rPr>
+        <w:rFonts w:ascii="Courier New" w:hAnsi="Courier New" w:cs="Courier New" w:hint="default"/>
+      </w:rPr>
+    </w:lvl>
+    <w:lvl w:ilvl="2" w:tplc="04090005" w:tentative="1">
+      <w:start w:val="1"/>
+      <w:numFmt w:val="bullet"/>
+      <w:lvlText w:val=""/>
+      <w:lvlJc w:val="left"/>
+      <w:pPr>
+        <w:ind w:left="2160" w:hanging="360"/>
+      </w:pPr>
+      <w:rPr>
+        <w:rFonts w:ascii="Wingdings" w:hAnsi="Wingdings" w:hint="default"/>
+      </w:rPr>
+    </w:lvl>
+    <w:lvl w:ilvl="3" w:tplc="04090001" w:tentative="1">
+      <w:start w:val="1"/>
+      <w:numFmt w:val="bullet"/>
+      <w:lvlText w:val=""/>
+      <w:lvlJc w:val="left"/>
+      <w:pPr>
+        <w:ind w:left="2880" w:hanging="360"/>
+      </w:pPr>
+      <w:rPr>
+        <w:rFonts w:ascii="Symbol" w:hAnsi="Symbol" w:hint="default"/>
+      </w:rPr>
+    </w:lvl>
+    <w:lvl w:ilvl="4" w:tplc="04090003" w:tentative="1">
+      <w:start w:val="1"/>
+      <w:numFmt w:val="bullet"/>
+      <w:lvlText w:val="o"/>
+      <w:lvlJc w:val="left"/>
+      <w:pPr>
+        <w:ind w:left="3600" w:hanging="360"/>
+      </w:pPr>
+      <w:rPr>
+        <w:rFonts w:ascii="Courier New" w:hAnsi="Courier New" w:cs="Courier New" w:hint="default"/>
+      </w:rPr>
+    </w:lvl>
+    <w:lvl w:ilvl="5" w:tplc="04090005" w:tentative="1">
+      <w:start w:val="1"/>
+      <w:numFmt w:val="bullet"/>
+      <w:lvlText w:val=""/>
+      <w:lvlJc w:val="left"/>
+      <w:pPr>
+        <w:ind w:left="4320" w:hanging="360"/>
+      </w:pPr>
+      <w:rPr>
+        <w:rFonts w:ascii="Wingdings" w:hAnsi="Wingdings" w:hint="default"/>
+      </w:rPr>
+    </w:lvl>
+    <w:lvl w:ilvl="6" w:tplc="04090001" w:tentative="1">
+      <w:start w:val="1"/>
+      <w:numFmt w:val="bullet"/>
+      <w:lvlText w:val=""/>
+      <w:lvlJc w:val="left"/>
+      <w:pPr>
+        <w:ind w:left="5040" w:hanging="360"/>
+      </w:pPr>
+      <w:rPr>
+        <w:rFonts w:ascii="Symbol" w:hAnsi="Symbol" w:hint="default"/>
+      </w:rPr>
+    </w:lvl>
+    <w:lvl w:ilvl="7" w:tplc="04090003" w:tentative="1">
+      <w:start w:val="1"/>
+      <w:numFmt w:val="bullet"/>
+      <w:lvlText w:val="o"/>
+      <w:lvlJc w:val="left"/>
+      <w:pPr>
+        <w:ind w:left="5760" w:hanging="360"/>
+      </w:pPr>
+      <w:rPr>
+        <w:rFonts w:ascii="Courier New" w:hAnsi="Courier New" w:cs="Courier New" w:hint="default"/>
+      </w:rPr>
+    </w:lvl>
+    <w:lvl w:ilvl="8" w:tplc="04090005" w:tentative="1">
+      <w:start w:val="1"/>
+      <w:numFmt w:val="bullet"/>
+      <w:lvlText w:val=""/>
+      <w:lvlJc w:val="left"/>
+      <w:pPr>
+        <w:ind w:left="6480" w:hanging="360"/>
+      </w:pPr>
+      <w:rPr>
+        <w:rFonts w:ascii="Wingdings" w:hAnsi="Wingdings" w:hint="default"/>
+      </w:rPr>
+    </w:lvl>
+  </w:abstractNum>
+  <w:abstractNum w:abstractNumId="5">
+    <w:nsid w:val="35F545B3"/>
+    <w:multiLevelType w:val="hybridMultilevel"/>
+    <w:tmpl w:val="6F22F164"/>
+    <w:lvl w:ilvl="0" w:tplc="04090001">
+      <w:start w:val="1"/>
+      <w:numFmt w:val="bullet"/>
+      <w:lvlText w:val=""/>
+      <w:lvlJc w:val="left"/>
+      <w:pPr>
+        <w:ind w:left="720" w:hanging="360"/>
+      </w:pPr>
+      <w:rPr>
+        <w:rFonts w:ascii="Symbol" w:hAnsi="Symbol" w:hint="default"/>
+      </w:rPr>
+    </w:lvl>
+    <w:lvl w:ilvl="1" w:tplc="04090003" w:tentative="1">
+      <w:start w:val="1"/>
+      <w:numFmt w:val="bullet"/>
+      <w:lvlText w:val="o"/>
+      <w:lvlJc w:val="left"/>
+      <w:pPr>
+        <w:ind w:left="1440" w:hanging="360"/>
+      </w:pPr>
+      <w:rPr>
+        <w:rFonts w:ascii="Courier New" w:hAnsi="Courier New" w:cs="Courier New" w:hint="default"/>
+      </w:rPr>
+    </w:lvl>
+    <w:lvl w:ilvl="2" w:tplc="04090005" w:tentative="1">
+      <w:start w:val="1"/>
+      <w:numFmt w:val="bullet"/>
+      <w:lvlText w:val=""/>
+      <w:lvlJc w:val="left"/>
+      <w:pPr>
+        <w:ind w:left="2160" w:hanging="360"/>
+      </w:pPr>
+      <w:rPr>
+        <w:rFonts w:ascii="Wingdings" w:hAnsi="Wingdings" w:hint="default"/>
+      </w:rPr>
+    </w:lvl>
+    <w:lvl w:ilvl="3" w:tplc="04090001" w:tentative="1">
+      <w:start w:val="1"/>
+      <w:numFmt w:val="bullet"/>
+      <w:lvlText w:val=""/>
+      <w:lvlJc w:val="left"/>
+      <w:pPr>
+        <w:ind w:left="2880" w:hanging="360"/>
+      </w:pPr>
+      <w:rPr>
+        <w:rFonts w:ascii="Symbol" w:hAnsi="Symbol" w:hint="default"/>
+      </w:rPr>
+    </w:lvl>
+    <w:lvl w:ilvl="4" w:tplc="04090003" w:tentative="1">
+      <w:start w:val="1"/>
+      <w:numFmt w:val="bullet"/>
+      <w:lvlText w:val="o"/>
+      <w:lvlJc w:val="left"/>
+      <w:pPr>
+        <w:ind w:left="3600" w:hanging="360"/>
+      </w:pPr>
+      <w:rPr>
+        <w:rFonts w:ascii="Courier New" w:hAnsi="Courier New" w:cs="Courier New" w:hint="default"/>
+      </w:rPr>
+    </w:lvl>
+    <w:lvl w:ilvl="5" w:tplc="04090005" w:tentative="1">
+      <w:start w:val="1"/>
+      <w:numFmt w:val="bullet"/>
+      <w:lvlText w:val=""/>
+      <w:lvlJc w:val="left"/>
+      <w:pPr>
+        <w:ind w:left="4320" w:hanging="360"/>
+      </w:pPr>
+      <w:rPr>
+        <w:rFonts w:ascii="Wingdings" w:hAnsi="Wingdings" w:hint="default"/>
+      </w:rPr>
+    </w:lvl>
+    <w:lvl w:ilvl="6" w:tplc="04090001" w:tentative="1">
+      <w:start w:val="1"/>
+      <w:numFmt w:val="bullet"/>
+      <w:lvlText w:val=""/>
+      <w:lvlJc w:val="left"/>
+      <w:pPr>
+        <w:ind w:left="5040" w:hanging="360"/>
+      </w:pPr>
+      <w:rPr>
+        <w:rFonts w:ascii="Symbol" w:hAnsi="Symbol" w:hint="default"/>
+      </w:rPr>
+    </w:lvl>
+    <w:lvl w:ilvl="7" w:tplc="04090003" w:tentative="1">
+      <w:start w:val="1"/>
+      <w:numFmt w:val="bullet"/>
+      <w:lvlText w:val="o"/>
+      <w:lvlJc w:val="left"/>
+      <w:pPr>
+        <w:ind w:left="5760" w:hanging="360"/>
+      </w:pPr>
+      <w:rPr>
+        <w:rFonts w:ascii="Courier New" w:hAnsi="Courier New" w:cs="Courier New" w:hint="default"/>
+      </w:rPr>
+    </w:lvl>
+    <w:lvl w:ilvl="8" w:tplc="04090005" w:tentative="1">
+      <w:start w:val="1"/>
+      <w:numFmt w:val="bullet"/>
+      <w:lvlText w:val=""/>
+      <w:lvlJc w:val="left"/>
+      <w:pPr>
+        <w:ind w:left="6480" w:hanging="360"/>
+      </w:pPr>
+      <w:rPr>
+        <w:rFonts w:ascii="Wingdings" w:hAnsi="Wingdings" w:hint="default"/>
+      </w:rPr>
+    </w:lvl>
+  </w:abstractNum>
+  <w:abstractNum w:abstractNumId="6">
+    <w:nsid w:val="39843C56"/>
+    <w:multiLevelType w:val="hybridMultilevel"/>
+    <w:tmpl w:val="C2746684"/>
+    <w:lvl w:ilvl="0" w:tplc="353A5524">
+      <w:numFmt w:val="bullet"/>
+      <w:lvlText w:val=""/>
+      <w:lvlJc w:val="left"/>
+      <w:pPr>
+        <w:ind w:left="720" w:hanging="360"/>
+      </w:pPr>
+      <w:rPr>
+        <w:rFonts w:ascii="Wingdings" w:eastAsia="Droid Sans Fallback" w:hAnsi="Wingdings" w:cs="Droid Sans Devanagari" w:hint="default"/>
+      </w:rPr>
+    </w:lvl>
+    <w:lvl w:ilvl="1" w:tplc="04090003" w:tentative="1">
+      <w:start w:val="1"/>
+      <w:numFmt w:val="bullet"/>
+      <w:lvlText w:val="o"/>
+      <w:lvlJc w:val="left"/>
+      <w:pPr>
+        <w:ind w:left="1440" w:hanging="360"/>
+      </w:pPr>
+      <w:rPr>
+        <w:rFonts w:ascii="Courier New" w:hAnsi="Courier New" w:cs="Courier New" w:hint="default"/>
+      </w:rPr>
+    </w:lvl>
+    <w:lvl w:ilvl="2" w:tplc="04090005" w:tentative="1">
+      <w:start w:val="1"/>
+      <w:numFmt w:val="bullet"/>
+      <w:lvlText w:val=""/>
+      <w:lvlJc w:val="left"/>
+      <w:pPr>
+        <w:ind w:left="2160" w:hanging="360"/>
+      </w:pPr>
+      <w:rPr>
+        <w:rFonts w:ascii="Wingdings" w:hAnsi="Wingdings" w:hint="default"/>
+      </w:rPr>
+    </w:lvl>
+    <w:lvl w:ilvl="3" w:tplc="04090001" w:tentative="1">
+      <w:start w:val="1"/>
+      <w:numFmt w:val="bullet"/>
+      <w:lvlText w:val=""/>
+      <w:lvlJc w:val="left"/>
+      <w:pPr>
+        <w:ind w:left="2880" w:hanging="360"/>
+      </w:pPr>
+      <w:rPr>
+        <w:rFonts w:ascii="Symbol" w:hAnsi="Symbol" w:hint="default"/>
+      </w:rPr>
+    </w:lvl>
+    <w:lvl w:ilvl="4" w:tplc="04090003" w:tentative="1">
+      <w:start w:val="1"/>
+      <w:numFmt w:val="bullet"/>
+      <w:lvlText w:val="o"/>
+      <w:lvlJc w:val="left"/>
+      <w:pPr>
+        <w:ind w:left="3600" w:hanging="360"/>
+      </w:pPr>
+      <w:rPr>
+        <w:rFonts w:ascii="Courier New" w:hAnsi="Courier New" w:cs="Courier New" w:hint="default"/>
+      </w:rPr>
+    </w:lvl>
+    <w:lvl w:ilvl="5" w:tplc="04090005" w:tentative="1">
+      <w:start w:val="1"/>
+      <w:numFmt w:val="bullet"/>
+      <w:lvlText w:val=""/>
+      <w:lvlJc w:val="left"/>
+      <w:pPr>
+        <w:ind w:left="4320" w:hanging="360"/>
+      </w:pPr>
+      <w:rPr>
+        <w:rFonts w:ascii="Wingdings" w:hAnsi="Wingdings" w:hint="default"/>
+      </w:rPr>
+    </w:lvl>
+    <w:lvl w:ilvl="6" w:tplc="04090001" w:tentative="1">
+      <w:start w:val="1"/>
+      <w:numFmt w:val="bullet"/>
+      <w:lvlText w:val=""/>
+      <w:lvlJc w:val="left"/>
+      <w:pPr>
+        <w:ind w:left="5040" w:hanging="360"/>
+      </w:pPr>
+      <w:rPr>
+        <w:rFonts w:ascii="Symbol" w:hAnsi="Symbol" w:hint="default"/>
+      </w:rPr>
+    </w:lvl>
+    <w:lvl w:ilvl="7" w:tplc="04090003" w:tentative="1">
+      <w:start w:val="1"/>
+      <w:numFmt w:val="bullet"/>
+      <w:lvlText w:val="o"/>
+      <w:lvlJc w:val="left"/>
+      <w:pPr>
+        <w:ind w:left="5760" w:hanging="360"/>
+      </w:pPr>
+      <w:rPr>
+        <w:rFonts w:ascii="Courier New" w:hAnsi="Courier New" w:cs="Courier New" w:hint="default"/>
+      </w:rPr>
+    </w:lvl>
+    <w:lvl w:ilvl="8" w:tplc="04090005" w:tentative="1">
+      <w:start w:val="1"/>
+      <w:numFmt w:val="bullet"/>
+      <w:lvlText w:val=""/>
+      <w:lvlJc w:val="left"/>
+      <w:pPr>
+        <w:ind w:left="6480" w:hanging="360"/>
+      </w:pPr>
+      <w:rPr>
+        <w:rFonts w:ascii="Wingdings" w:hAnsi="Wingdings" w:hint="default"/>
+      </w:rPr>
+    </w:lvl>
+  </w:abstractNum>
+  <w:abstractNum w:abstractNumId="7">
+    <w:nsid w:val="4E490A3B"/>
+    <w:multiLevelType w:val="hybridMultilevel"/>
+    <w:tmpl w:val="6546A758"/>
+    <w:lvl w:ilvl="0" w:tplc="0409000F">
+      <w:start w:val="1"/>
+      <w:numFmt w:val="decimal"/>
+      <w:lvlText w:val="%1."/>
+      <w:lvlJc w:val="left"/>
+      <w:pPr>
+        <w:ind w:left="720" w:hanging="360"/>
+      </w:pPr>
+      <w:rPr>
+        <w:rFonts w:hint="default"/>
+      </w:rPr>
+    </w:lvl>
+    <w:lvl w:ilvl="1" w:tplc="04090003" w:tentative="1">
+      <w:start w:val="1"/>
+      <w:numFmt w:val="bullet"/>
+      <w:lvlText w:val="o"/>
+      <w:lvlJc w:val="left"/>
+      <w:pPr>
+        <w:ind w:left="1440" w:hanging="360"/>
+      </w:pPr>
+      <w:rPr>
+        <w:rFonts w:ascii="Courier New" w:hAnsi="Courier New" w:cs="Courier New" w:hint="default"/>
+      </w:rPr>
+    </w:lvl>
+    <w:lvl w:ilvl="2" w:tplc="04090005" w:tentative="1">
+      <w:start w:val="1"/>
+      <w:numFmt w:val="bullet"/>
+      <w:lvlText w:val=""/>
+      <w:lvlJc w:val="left"/>
+      <w:pPr>
+        <w:ind w:left="2160" w:hanging="360"/>
+      </w:pPr>
+      <w:rPr>
+        <w:rFonts w:ascii="Wingdings" w:hAnsi="Wingdings" w:hint="default"/>
+      </w:rPr>
+    </w:lvl>
+    <w:lvl w:ilvl="3" w:tplc="04090001" w:tentative="1">
+      <w:start w:val="1"/>
+      <w:numFmt w:val="bullet"/>
+      <w:lvlText w:val=""/>
+      <w:lvlJc w:val="left"/>
+      <w:pPr>
+        <w:ind w:left="2880" w:hanging="360"/>
+      </w:pPr>
+      <w:rPr>
+        <w:rFonts w:ascii="Symbol" w:hAnsi="Symbol" w:hint="default"/>
+      </w:rPr>
+    </w:lvl>
+    <w:lvl w:ilvl="4" w:tplc="04090003" w:tentative="1">
+      <w:start w:val="1"/>
+      <w:numFmt w:val="bullet"/>
+      <w:lvlText w:val="o"/>
+      <w:lvlJc w:val="left"/>
+      <w:pPr>
+        <w:ind w:left="3600" w:hanging="360"/>
+      </w:pPr>
+      <w:rPr>
+        <w:rFonts w:ascii="Courier New" w:hAnsi="Courier New" w:cs="Courier New" w:hint="default"/>
+      </w:rPr>
+    </w:lvl>
+    <w:lvl w:ilvl="5" w:tplc="04090005" w:tentative="1">
+      <w:start w:val="1"/>
+      <w:numFmt w:val="bullet"/>
+      <w:lvlText w:val=""/>
+      <w:lvlJc w:val="left"/>
+      <w:pPr>
+        <w:ind w:left="4320" w:hanging="360"/>
+      </w:pPr>
+      <w:rPr>
+        <w:rFonts w:ascii="Wingdings" w:hAnsi="Wingdings" w:hint="default"/>
+      </w:rPr>
+    </w:lvl>
+    <w:lvl w:ilvl="6" w:tplc="04090001" w:tentative="1">
+      <w:start w:val="1"/>
+      <w:numFmt w:val="bullet"/>
+      <w:lvlText w:val=""/>
+      <w:lvlJc w:val="left"/>
+      <w:pPr>
+        <w:ind w:left="5040" w:hanging="360"/>
+      </w:pPr>
+      <w:rPr>
+        <w:rFonts w:ascii="Symbol" w:hAnsi="Symbol" w:hint="default"/>
+      </w:rPr>
+    </w:lvl>
+    <w:lvl w:ilvl="7" w:tplc="04090003" w:tentative="1">
+      <w:start w:val="1"/>
+      <w:numFmt w:val="bullet"/>
+      <w:lvlText w:val="o"/>
+      <w:lvlJc w:val="left"/>
+      <w:pPr>
+        <w:ind w:left="5760" w:hanging="360"/>
+      </w:pPr>
+      <w:rPr>
+        <w:rFonts w:ascii="Courier New" w:hAnsi="Courier New" w:cs="Courier New" w:hint="default"/>
+      </w:rPr>
+    </w:lvl>
+    <w:lvl w:ilvl="8" w:tplc="04090005" w:tentative="1">
+      <w:start w:val="1"/>
+      <w:numFmt w:val="bullet"/>
+      <w:lvlText w:val=""/>
+      <w:lvlJc w:val="left"/>
+      <w:pPr>
+        <w:ind w:left="6480" w:hanging="360"/>
+      </w:pPr>
+      <w:rPr>
+        <w:rFonts w:ascii="Wingdings" w:hAnsi="Wingdings" w:hint="default"/>
+      </w:rPr>
+    </w:lvl>
+  </w:abstractNum>
+  <w:abstractNum w:abstractNumId="8">
+    <w:nsid w:val="65722326"/>
+    <w:multiLevelType w:val="hybridMultilevel"/>
+    <w:tmpl w:val="F4D8BE16"/>
+    <w:lvl w:ilvl="0" w:tplc="353A5524">
+      <w:numFmt w:val="bullet"/>
+      <w:lvlText w:val=""/>
+      <w:lvlJc w:val="left"/>
+      <w:pPr>
+        <w:ind w:left="720" w:hanging="360"/>
+      </w:pPr>
+      <w:rPr>
+        <w:rFonts w:ascii="Wingdings" w:eastAsia="Droid Sans Fallback" w:hAnsi="Wingdings" w:cs="Droid Sans Devanagari" w:hint="default"/>
+      </w:rPr>
+    </w:lvl>
+    <w:lvl w:ilvl="1" w:tplc="04090003" w:tentative="1">
+      <w:start w:val="1"/>
+      <w:numFmt w:val="bullet"/>
+      <w:lvlText w:val="o"/>
+      <w:lvlJc w:val="left"/>
+      <w:pPr>
+        <w:ind w:left="1440" w:hanging="360"/>
+      </w:pPr>
+      <w:rPr>
+        <w:rFonts w:ascii="Courier New" w:hAnsi="Courier New" w:cs="Courier New" w:hint="default"/>
+      </w:rPr>
+    </w:lvl>
+    <w:lvl w:ilvl="2" w:tplc="04090005" w:tentative="1">
+      <w:start w:val="1"/>
+      <w:numFmt w:val="bullet"/>
+      <w:lvlText w:val=""/>
+      <w:lvlJc w:val="left"/>
+      <w:pPr>
+        <w:ind w:left="2160" w:hanging="360"/>
+      </w:pPr>
+      <w:rPr>
+        <w:rFonts w:ascii="Wingdings" w:hAnsi="Wingdings" w:hint="default"/>
+      </w:rPr>
+    </w:lvl>
+    <w:lvl w:ilvl="3" w:tplc="04090001" w:tentative="1">
+      <w:start w:val="1"/>
+      <w:numFmt w:val="bullet"/>
+      <w:lvlText w:val=""/>
+      <w:lvlJc w:val="left"/>
+      <w:pPr>
+        <w:ind w:left="2880" w:hanging="360"/>
+      </w:pPr>
+      <w:rPr>
+        <w:rFonts w:ascii="Symbol" w:hAnsi="Symbol" w:hint="default"/>
+      </w:rPr>
+    </w:lvl>
+    <w:lvl w:ilvl="4" w:tplc="04090003" w:tentative="1">
+      <w:start w:val="1"/>
+      <w:numFmt w:val="bullet"/>
+      <w:lvlText w:val="o"/>
+      <w:lvlJc w:val="left"/>
+      <w:pPr>
+        <w:ind w:left="3600" w:hanging="360"/>
+      </w:pPr>
+      <w:rPr>
+        <w:rFonts w:ascii="Courier New" w:hAnsi="Courier New" w:cs="Courier New" w:hint="default"/>
+      </w:rPr>
+    </w:lvl>
+    <w:lvl w:ilvl="5" w:tplc="04090005" w:tentative="1">
+      <w:start w:val="1"/>
+      <w:numFmt w:val="bullet"/>
+      <w:lvlText w:val=""/>
+      <w:lvlJc w:val="left"/>
+      <w:pPr>
+        <w:ind w:left="4320" w:hanging="360"/>
+      </w:pPr>
+      <w:rPr>
+        <w:rFonts w:ascii="Wingdings" w:hAnsi="Wingdings" w:hint="default"/>
+      </w:rPr>
+    </w:lvl>
+    <w:lvl w:ilvl="6" w:tplc="04090001" w:tentative="1">
+      <w:start w:val="1"/>
+      <w:numFmt w:val="bullet"/>
+      <w:lvlText w:val=""/>
+      <w:lvlJc w:val="left"/>
+      <w:pPr>
+        <w:ind w:left="5040" w:hanging="360"/>
+      </w:pPr>
+      <w:rPr>
+        <w:rFonts w:ascii="Symbol" w:hAnsi="Symbol" w:hint="default"/>
+      </w:rPr>
+    </w:lvl>
+    <w:lvl w:ilvl="7" w:tplc="04090003" w:tentative="1">
+      <w:start w:val="1"/>
+      <w:numFmt w:val="bullet"/>
+      <w:lvlText w:val="o"/>
+      <w:lvlJc w:val="left"/>
+      <w:pPr>
+        <w:ind w:left="5760" w:hanging="360"/>
+      </w:pPr>
+      <w:rPr>
+        <w:rFonts w:ascii="Courier New" w:hAnsi="Courier New" w:cs="Courier New" w:hint="default"/>
+      </w:rPr>
+    </w:lvl>
+    <w:lvl w:ilvl="8" w:tplc="04090005" w:tentative="1">
+      <w:start w:val="1"/>
+      <w:numFmt w:val="bullet"/>
+      <w:lvlText w:val=""/>
+      <w:lvlJc w:val="left"/>
+      <w:pPr>
+        <w:ind w:left="6480" w:hanging="360"/>
+      </w:pPr>
+      <w:rPr>
+        <w:rFonts w:ascii="Wingdings" w:hAnsi="Wingdings" w:hint="default"/>
+      </w:rPr>
+    </w:lvl>
+  </w:abstractNum>
+  <w:abstractNum w:abstractNumId="9">
+    <w:nsid w:val="675E545A"/>
+    <w:multiLevelType w:val="hybridMultilevel"/>
+    <w:tmpl w:val="6A5247D6"/>
+    <w:lvl w:ilvl="0" w:tplc="04090001">
+      <w:start w:val="1"/>
+      <w:numFmt w:val="bullet"/>
+      <w:lvlText w:val=""/>
+      <w:lvlJc w:val="left"/>
+      <w:pPr>
+        <w:ind w:left="720" w:hanging="360"/>
+      </w:pPr>
+      <w:rPr>
+        <w:rFonts w:ascii="Symbol" w:hAnsi="Symbol" w:hint="default"/>
+      </w:rPr>
+    </w:lvl>
+    <w:lvl w:ilvl="1" w:tplc="04090003" w:tentative="1">
+      <w:start w:val="1"/>
+      <w:numFmt w:val="bullet"/>
+      <w:lvlText w:val="o"/>
+      <w:lvlJc w:val="left"/>
+      <w:pPr>
+        <w:ind w:left="1440" w:hanging="360"/>
+      </w:pPr>
+      <w:rPr>
+        <w:rFonts w:ascii="Courier New" w:hAnsi="Courier New" w:cs="Courier New" w:hint="default"/>
+      </w:rPr>
+    </w:lvl>
+    <w:lvl w:ilvl="2" w:tplc="04090005" w:tentative="1">
+      <w:start w:val="1"/>
+      <w:numFmt w:val="bullet"/>
+      <w:lvlText w:val=""/>
+      <w:lvlJc w:val="left"/>
+      <w:pPr>
+        <w:ind w:left="2160" w:hanging="360"/>
+      </w:pPr>
+      <w:rPr>
+        <w:rFonts w:ascii="Wingdings" w:hAnsi="Wingdings" w:hint="default"/>
+      </w:rPr>
+    </w:lvl>
+    <w:lvl w:ilvl="3" w:tplc="04090001" w:tentative="1">
+      <w:start w:val="1"/>
+      <w:numFmt w:val="bullet"/>
+      <w:lvlText w:val=""/>
+      <w:lvlJc w:val="left"/>
+      <w:pPr>
+        <w:ind w:left="2880" w:hanging="360"/>
+      </w:pPr>
+      <w:rPr>
+        <w:rFonts w:ascii="Symbol" w:hAnsi="Symbol" w:hint="default"/>
+      </w:rPr>
+    </w:lvl>
+    <w:lvl w:ilvl="4" w:tplc="04090003" w:tentative="1">
+      <w:start w:val="1"/>
+      <w:numFmt w:val="bullet"/>
+      <w:lvlText w:val="o"/>
+      <w:lvlJc w:val="left"/>
+      <w:pPr>
+        <w:ind w:left="3600" w:hanging="360"/>
+      </w:pPr>
+      <w:rPr>
+        <w:rFonts w:ascii="Courier New" w:hAnsi="Courier New" w:cs="Courier New" w:hint="default"/>
+      </w:rPr>
+    </w:lvl>
+    <w:lvl w:ilvl="5" w:tplc="04090005" w:tentative="1">
+      <w:start w:val="1"/>
+      <w:numFmt w:val="bullet"/>
+      <w:lvlText w:val=""/>
+      <w:lvlJc w:val="left"/>
+      <w:pPr>
+        <w:ind w:left="4320" w:hanging="360"/>
+      </w:pPr>
+      <w:rPr>
+        <w:rFonts w:ascii="Wingdings" w:hAnsi="Wingdings" w:hint="default"/>
+      </w:rPr>
+    </w:lvl>
+    <w:lvl w:ilvl="6" w:tplc="04090001" w:tentative="1">
+      <w:start w:val="1"/>
+      <w:numFmt w:val="bullet"/>
+      <w:lvlText w:val=""/>
+      <w:lvlJc w:val="left"/>
+      <w:pPr>
+        <w:ind w:left="5040" w:hanging="360"/>
+      </w:pPr>
+      <w:rPr>
+        <w:rFonts w:ascii="Symbol" w:hAnsi="Symbol" w:hint="default"/>
+      </w:rPr>
+    </w:lvl>
+    <w:lvl w:ilvl="7" w:tplc="04090003" w:tentative="1">
+      <w:start w:val="1"/>
+      <w:numFmt w:val="bullet"/>
+      <w:lvlText w:val="o"/>
+      <w:lvlJc w:val="left"/>
+      <w:pPr>
+        <w:ind w:left="5760" w:hanging="360"/>
+      </w:pPr>
+      <w:rPr>
+        <w:rFonts w:ascii="Courier New" w:hAnsi="Courier New" w:cs="Courier New" w:hint="default"/>
+      </w:rPr>
+    </w:lvl>
+    <w:lvl w:ilvl="8" w:tplc="04090005" w:tentative="1">
+      <w:start w:val="1"/>
+      <w:numFmt w:val="bullet"/>
+      <w:lvlText w:val=""/>
+      <w:lvlJc w:val="left"/>
+      <w:pPr>
+        <w:ind w:left="6480" w:hanging="360"/>
+      </w:pPr>
+      <w:rPr>
+        <w:rFonts w:ascii="Wingdings" w:hAnsi="Wingdings" w:hint="default"/>
+      </w:rPr>
+    </w:lvl>
+  </w:abstractNum>
+  <w:abstractNum w:abstractNumId="10">
+    <w:nsid w:val="75B73C8D"/>
+    <w:multiLevelType w:val="hybridMultilevel"/>
+    <w:tmpl w:val="B4E08C02"/>
+    <w:lvl w:ilvl="0" w:tplc="353A5524">
+      <w:numFmt w:val="bullet"/>
+      <w:lvlText w:val=""/>
+      <w:lvlJc w:val="left"/>
+      <w:pPr>
+        <w:ind w:left="720" w:hanging="360"/>
+      </w:pPr>
+      <w:rPr>
+        <w:rFonts w:ascii="Wingdings" w:eastAsia="Droid Sans Fallback" w:hAnsi="Wingdings" w:cs="Droid Sans Devanagari" w:hint="default"/>
+      </w:rPr>
+    </w:lvl>
+    <w:lvl w:ilvl="1" w:tplc="04090003" w:tentative="1">
+      <w:start w:val="1"/>
+      <w:numFmt w:val="bullet"/>
+      <w:lvlText w:val="o"/>
+      <w:lvlJc w:val="left"/>
+      <w:pPr>
+        <w:ind w:left="1440" w:hanging="360"/>
+      </w:pPr>
+      <w:rPr>
+        <w:rFonts w:ascii="Courier New" w:hAnsi="Courier New" w:cs="Courier New" w:hint="default"/>
+      </w:rPr>
+    </w:lvl>
+    <w:lvl w:ilvl="2" w:tplc="04090005" w:tentative="1">
+      <w:start w:val="1"/>
+      <w:numFmt w:val="bullet"/>
+      <w:lvlText w:val=""/>
+      <w:lvlJc w:val="left"/>
+      <w:pPr>
+        <w:ind w:left="2160" w:hanging="360"/>
+      </w:pPr>
+      <w:rPr>
+        <w:rFonts w:ascii="Wingdings" w:hAnsi="Wingdings" w:hint="default"/>
+      </w:rPr>
+    </w:lvl>
+    <w:lvl w:ilvl="3" w:tplc="04090001" w:tentative="1">
+      <w:start w:val="1"/>
+      <w:numFmt w:val="bullet"/>
+      <w:lvlText w:val=""/>
+      <w:lvlJc w:val="left"/>
+      <w:pPr>
+        <w:ind w:left="2880" w:hanging="360"/>
+      </w:pPr>
+      <w:rPr>
+        <w:rFonts w:ascii="Symbol" w:hAnsi="Symbol" w:hint="default"/>
+      </w:rPr>
+    </w:lvl>
+    <w:lvl w:ilvl="4" w:tplc="04090003" w:tentative="1">
+      <w:start w:val="1"/>
+      <w:numFmt w:val="bullet"/>
+      <w:lvlText w:val="o"/>
+      <w:lvlJc w:val="left"/>
+      <w:pPr>
+        <w:ind w:left="3600" w:hanging="360"/>
+      </w:pPr>
+      <w:rPr>
+        <w:rFonts w:ascii="Courier New" w:hAnsi="Courier New" w:cs="Courier New" w:hint="default"/>
+      </w:rPr>
+    </w:lvl>
+    <w:lvl w:ilvl="5" w:tplc="04090005" w:tentative="1">
+      <w:start w:val="1"/>
+      <w:numFmt w:val="bullet"/>
+      <w:lvlText w:val=""/>
+      <w:lvlJc w:val="left"/>
+      <w:pPr>
+        <w:ind w:left="4320" w:hanging="360"/>
+      </w:pPr>
+      <w:rPr>
+        <w:rFonts w:ascii="Wingdings" w:hAnsi="Wingdings" w:hint="default"/>
+      </w:rPr>
+    </w:lvl>
+    <w:lvl w:ilvl="6" w:tplc="04090001" w:tentative="1">
+      <w:start w:val="1"/>
+      <w:numFmt w:val="bullet"/>
+      <w:lvlText w:val=""/>
+      <w:lvlJc w:val="left"/>
+      <w:pPr>
+        <w:ind w:left="5040" w:hanging="360"/>
+      </w:pPr>
+      <w:rPr>
+        <w:rFonts w:ascii="Symbol" w:hAnsi="Symbol" w:hint="default"/>
+      </w:rPr>
+    </w:lvl>
+    <w:lvl w:ilvl="7" w:tplc="04090003" w:tentative="1">
+      <w:start w:val="1"/>
+      <w:numFmt w:val="bullet"/>
+      <w:lvlText w:val="o"/>
+      <w:lvlJc w:val="left"/>
+      <w:pPr>
+        <w:ind w:left="5760" w:hanging="360"/>
+      </w:pPr>
+      <w:rPr>
+        <w:rFonts w:ascii="Courier New" w:hAnsi="Courier New" w:cs="Courier New" w:hint="default"/>
+      </w:rPr>
+    </w:lvl>
+    <w:lvl w:ilvl="8" w:tplc="04090005" w:tentative="1">
+      <w:start w:val="1"/>
+      <w:numFmt w:val="bullet"/>
+      <w:lvlText w:val=""/>
+      <w:lvlJc w:val="left"/>
+      <w:pPr>
+        <w:ind w:left="6480" w:hanging="360"/>
+      </w:pPr>
+      <w:rPr>
+        <w:rFonts w:ascii="Wingdings" w:hAnsi="Wingdings" w:hint="default"/>
+      </w:rPr>
+    </w:lvl>
+  </w:abstractNum>
+  <w:abstractNum w:abstractNumId="11">
+    <w:nsid w:val="75BF7A61"/>
+    <w:multiLevelType w:val="hybridMultilevel"/>
+    <w:tmpl w:val="FAAC4068"/>
+    <w:lvl w:ilvl="0" w:tplc="04090001">
+      <w:start w:val="1"/>
+      <w:numFmt w:val="bullet"/>
+      <w:lvlText w:val=""/>
+      <w:lvlJc w:val="left"/>
+      <w:pPr>
+        <w:ind w:left="720" w:hanging="360"/>
+      </w:pPr>
+      <w:rPr>
+        <w:rFonts w:ascii="Symbol" w:hAnsi="Symbol" w:hint="default"/>
+      </w:rPr>
+    </w:lvl>
+    <w:lvl w:ilvl="1" w:tplc="3E1E7AD4">
+      <w:numFmt w:val="bullet"/>
+      <w:lvlText w:val=""/>
+      <w:lvlJc w:val="left"/>
+      <w:pPr>
+        <w:ind w:left="1440" w:hanging="360"/>
+      </w:pPr>
+      <w:rPr>
+        <w:rFonts w:ascii="Wingdings" w:eastAsia="Droid Sans Fallback" w:hAnsi="Wingdings" w:cs="Droid Sans Devanagari" w:hint="default"/>
+      </w:rPr>
+    </w:lvl>
+    <w:lvl w:ilvl="2" w:tplc="04090005" w:tentative="1">
+      <w:start w:val="1"/>
+      <w:numFmt w:val="bullet"/>
+      <w:lvlText w:val=""/>
+      <w:lvlJc w:val="left"/>
+      <w:pPr>
+        <w:ind w:left="2160" w:hanging="360"/>
+      </w:pPr>
+      <w:rPr>
+        <w:rFonts w:ascii="Wingdings" w:hAnsi="Wingdings" w:hint="default"/>
+      </w:rPr>
+    </w:lvl>
+    <w:lvl w:ilvl="3" w:tplc="04090001" w:tentative="1">
+      <w:start w:val="1"/>
+      <w:numFmt w:val="bullet"/>
+      <w:lvlText w:val=""/>
+      <w:lvlJc w:val="left"/>
+      <w:pPr>
+        <w:ind w:left="2880" w:hanging="360"/>
+      </w:pPr>
+      <w:rPr>
+        <w:rFonts w:ascii="Symbol" w:hAnsi="Symbol" w:hint="default"/>
+      </w:rPr>
+    </w:lvl>
+    <w:lvl w:ilvl="4" w:tplc="04090003" w:tentative="1">
+      <w:start w:val="1"/>
+      <w:numFmt w:val="bullet"/>
+      <w:lvlText w:val="o"/>
+      <w:lvlJc w:val="left"/>
+      <w:pPr>
+        <w:ind w:left="3600" w:hanging="360"/>
+      </w:pPr>
+      <w:rPr>
+        <w:rFonts w:ascii="Courier New" w:hAnsi="Courier New" w:cs="Courier New" w:hint="default"/>
+      </w:rPr>
+    </w:lvl>
+    <w:lvl w:ilvl="5" w:tplc="04090005" w:tentative="1">
+      <w:start w:val="1"/>
+      <w:numFmt w:val="bullet"/>
+      <w:lvlText w:val=""/>
+      <w:lvlJc w:val="left"/>
+      <w:pPr>
+        <w:ind w:left="4320" w:hanging="360"/>
+      </w:pPr>
+      <w:rPr>
+        <w:rFonts w:ascii="Wingdings" w:hAnsi="Wingdings" w:hint="default"/>
+      </w:rPr>
+    </w:lvl>
+    <w:lvl w:ilvl="6" w:tplc="04090001" w:tentative="1">
+      <w:start w:val="1"/>
+      <w:numFmt w:val="bullet"/>
+      <w:lvlText w:val=""/>
+      <w:lvlJc w:val="left"/>
+      <w:pPr>
+        <w:ind w:left="5040" w:hanging="360"/>
+      </w:pPr>
+      <w:rPr>
+        <w:rFonts w:ascii="Symbol" w:hAnsi="Symbol" w:hint="default"/>
+      </w:rPr>
+    </w:lvl>
+    <w:lvl w:ilvl="7" w:tplc="04090003" w:tentative="1">
+      <w:start w:val="1"/>
+      <w:numFmt w:val="bullet"/>
+      <w:lvlText w:val="o"/>
+      <w:lvlJc w:val="left"/>
+      <w:pPr>
+        <w:ind w:left="5760" w:hanging="360"/>
+      </w:pPr>
+      <w:rPr>
+        <w:rFonts w:ascii="Courier New" w:hAnsi="Courier New" w:cs="Courier New" w:hint="default"/>
+      </w:rPr>
+    </w:lvl>
+    <w:lvl w:ilvl="8" w:tplc="04090005" w:tentative="1">
+      <w:start w:val="1"/>
+      <w:numFmt w:val="bullet"/>
+      <w:lvlText w:val=""/>
+      <w:lvlJc w:val="left"/>
+      <w:pPr>
+        <w:ind w:left="6480" w:hanging="360"/>
+      </w:pPr>
+      <w:rPr>
+        <w:rFonts w:ascii="Wingdings" w:hAnsi="Wingdings" w:hint="default"/>
+      </w:rPr>
+    </w:lvl>
+  </w:abstractNum>
+  <w:abstractNum w:abstractNumId="12">
+    <w:nsid w:val="7B164785"/>
+    <w:multiLevelType w:val="hybridMultilevel"/>
+    <w:tmpl w:val="3424CE14"/>
+    <w:lvl w:ilvl="0" w:tplc="353A5524">
+      <w:numFmt w:val="bullet"/>
+      <w:lvlText w:val=""/>
+      <w:lvlJc w:val="left"/>
+      <w:pPr>
+        <w:ind w:left="720" w:hanging="360"/>
+      </w:pPr>
+      <w:rPr>
+        <w:rFonts w:ascii="Wingdings" w:eastAsia="Droid Sans Fallback" w:hAnsi="Wingdings" w:cs="Droid Sans Devanagari" w:hint="default"/>
+      </w:rPr>
+    </w:lvl>
+    <w:lvl w:ilvl="1" w:tplc="04090003" w:tentative="1">
+      <w:start w:val="1"/>
+      <w:numFmt w:val="bullet"/>
+      <w:lvlText w:val="o"/>
+      <w:lvlJc w:val="left"/>
+      <w:pPr>
+        <w:ind w:left="1440" w:hanging="360"/>
+      </w:pPr>
+      <w:rPr>
+        <w:rFonts w:ascii="Courier New" w:hAnsi="Courier New" w:cs="Courier New" w:hint="default"/>
+      </w:rPr>
+    </w:lvl>
+    <w:lvl w:ilvl="2" w:tplc="04090005" w:tentative="1">
+      <w:start w:val="1"/>
+      <w:numFmt w:val="bullet"/>
+      <w:lvlText w:val=""/>
+      <w:lvlJc w:val="left"/>
+      <w:pPr>
+        <w:ind w:left="2160" w:hanging="360"/>
+      </w:pPr>
+      <w:rPr>
+        <w:rFonts w:ascii="Wingdings" w:hAnsi="Wingdings" w:hint="default"/>
+      </w:rPr>
+    </w:lvl>
+    <w:lvl w:ilvl="3" w:tplc="04090001" w:tentative="1">
+      <w:start w:val="1"/>
+      <w:numFmt w:val="bullet"/>
+      <w:lvlText w:val=""/>
+      <w:lvlJc w:val="left"/>
+      <w:pPr>
+        <w:ind w:left="2880" w:hanging="360"/>
+      </w:pPr>
+      <w:rPr>
+        <w:rFonts w:ascii="Symbol" w:hAnsi="Symbol" w:hint="default"/>
+      </w:rPr>
+    </w:lvl>
+    <w:lvl w:ilvl="4" w:tplc="04090003" w:tentative="1">
+      <w:start w:val="1"/>
+      <w:numFmt w:val="bullet"/>
+      <w:lvlText w:val="o"/>
+      <w:lvlJc w:val="left"/>
+      <w:pPr>
+        <w:ind w:left="3600" w:hanging="360"/>
+      </w:pPr>
+      <w:rPr>
+        <w:rFonts w:ascii="Courier New" w:hAnsi="Courier New" w:cs="Courier New" w:hint="default"/>
+      </w:rPr>
+    </w:lvl>
+    <w:lvl w:ilvl="5" w:tplc="04090005" w:tentative="1">
+      <w:start w:val="1"/>
+      <w:numFmt w:val="bullet"/>
+      <w:lvlText w:val=""/>
+      <w:lvlJc w:val="left"/>
+      <w:pPr>
+        <w:ind w:left="4320" w:hanging="360"/>
+      </w:pPr>
+      <w:rPr>
+        <w:rFonts w:ascii="Wingdings" w:hAnsi="Wingdings" w:hint="default"/>
+      </w:rPr>
+    </w:lvl>
+    <w:lvl w:ilvl="6" w:tplc="04090001" w:tentative="1">
+      <w:start w:val="1"/>
+      <w:numFmt w:val="bullet"/>
+      <w:lvlText w:val=""/>
+      <w:lvlJc w:val="left"/>
+      <w:pPr>
+        <w:ind w:left="5040" w:hanging="360"/>
+      </w:pPr>
+      <w:rPr>
+        <w:rFonts w:ascii="Symbol" w:hAnsi="Symbol" w:hint="default"/>
+      </w:rPr>
+    </w:lvl>
+    <w:lvl w:ilvl="7" w:tplc="04090003" w:tentative="1">
+      <w:start w:val="1"/>
+      <w:numFmt w:val="bullet"/>
+      <w:lvlText w:val="o"/>
+      <w:lvlJc w:val="left"/>
+      <w:pPr>
+        <w:ind w:left="5760" w:hanging="360"/>
+      </w:pPr>
+      <w:rPr>
+        <w:rFonts w:ascii="Courier New" w:hAnsi="Courier New" w:cs="Courier New" w:hint="default"/>
+      </w:rPr>
+    </w:lvl>
+    <w:lvl w:ilvl="8" w:tplc="04090005" w:tentative="1">
+      <w:start w:val="1"/>
+      <w:numFmt w:val="bullet"/>
+      <w:lvlText w:val=""/>
+      <w:lvlJc w:val="left"/>
+      <w:pPr>
+        <w:ind w:left="6480" w:hanging="360"/>
+      </w:pPr>
+      <w:rPr>
+        <w:rFonts w:ascii="Wingdings" w:hAnsi="Wingdings" w:hint="default"/>
+      </w:rPr>
+    </w:lvl>
+  </w:abstractNum>
+  <w:num w:numId="1">
+    <w:abstractNumId w:val="5"/>
+  </w:num>
+  <w:num w:numId="2">
+    <w:abstractNumId w:val="10"/>
+  </w:num>
+  <w:num w:numId="3">
+    <w:abstractNumId w:val="7"/>
+  </w:num>
+  <w:num w:numId="4">
+    <w:abstractNumId w:val="6"/>
+  </w:num>
+  <w:num w:numId="5">
+    <w:abstractNumId w:val="3"/>
+  </w:num>
+  <w:num w:numId="6">
+    <w:abstractNumId w:val="1"/>
+  </w:num>
+  <w:num w:numId="7">
+    <w:abstractNumId w:val="0"/>
+  </w:num>
+  <w:num w:numId="8">
+    <w:abstractNumId w:val="9"/>
+  </w:num>
+  <w:num w:numId="9">
+    <w:abstractNumId w:val="2"/>
+  </w:num>
+  <w:num w:numId="10">
+    <w:abstractNumId w:val="8"/>
+  </w:num>
+  <w:num w:numId="11">
+    <w:abstractNumId w:val="11"/>
+  </w:num>
+  <w:num w:numId="12">
+    <w:abstractNumId w:val="12"/>
+  </w:num>
+  <w:num w:numId="13">
+    <w:abstractNumId w:val="4"/>
+  </w:num>
+</w:numbering>
 </file>
 
 <file path=word/styles.xml><?xml version="1.0" encoding="utf-8"?>
@@ -1072,6 +3048,21 @@
     <w:pPr>
       <w:suppressLineNumbers/>
     </w:pPr>
+  </w:style>
+  <w:style w:type="paragraph" w:styleId="ListParagraph">
+    <w:name w:val="List Paragraph"/>
+    <w:basedOn w:val="Normal"/>
+    <w:uiPriority w:val="34"/>
+    <w:qFormat/>
+    <w:rsid w:val="00F44949"/>
+    <w:pPr>
+      <w:ind w:left="720"/>
+      <w:contextualSpacing/>
+    </w:pPr>
+    <w:rPr>
+      <w:rFonts w:cs="Mangal"/>
+      <w:szCs w:val="21"/>
+    </w:rPr>
   </w:style>
 </w:styles>
 </file>

</xml_diff>